<commit_message>
accepting the light copyedit from the editor
</commit_message>
<xml_diff>
--- a/Quantification of cancer cell migration with an integrated experimental-computational pipeline.docx
+++ b/Quantification of cancer cell migration with an integrated experimental-computational pipeline.docx
@@ -177,8 +177,6 @@
       <w:pPr>
         <w:pStyle w:val="Subtitle"/>
       </w:pPr>
-      <w:bookmarkStart w:id="0" w:name="_GoBack"/>
-      <w:bookmarkEnd w:id="0"/>
     </w:p>
     <w:p>
       <w:pPr>
@@ -233,54 +231,208 @@
         <w:t xml:space="preserve">: </w:t>
       </w:r>
       <w:r>
-        <w:t xml:space="preserve">Intelligent </w:t>
-      </w:r>
-      <w:r>
-        <w:t xml:space="preserve">Systems </w:t>
-      </w:r>
-      <w:r>
-        <w:t>Engineering</w:t>
+        <w:t xml:space="preserve">Intelligent Systems Engineering, </w:t>
+      </w:r>
+      <w:r>
+        <w:t xml:space="preserve">Indiana University, </w:t>
+      </w:r>
+      <w:r>
+        <w:t>Bloomington</w:t>
+      </w:r>
+      <w:r>
+        <w:t>, Indiana</w:t>
+      </w:r>
+      <w:r>
+        <w:t>, 47405</w:t>
+      </w:r>
+    </w:p>
+    <w:p>
+      <w:pPr>
+        <w:jc w:val="center"/>
+      </w:pPr>
+      <w:r>
+        <w:t>‡:</w:t>
+      </w:r>
+      <w:r>
+        <w:t xml:space="preserve"> corresponding author, </w:t>
+      </w:r>
+      <w:r>
+        <w:t>*: former</w:t>
+      </w:r>
+      <w:r>
+        <w:t xml:space="preserve"> institution, </w:t>
+      </w:r>
+      <w:r>
+        <w:t>†: Current</w:t>
+      </w:r>
+      <w:r>
+        <w:t xml:space="preserve"> institution</w:t>
+      </w:r>
+    </w:p>
+    <w:p/>
+    <w:p>
+      <w:pPr>
+        <w:pStyle w:val="Heading1"/>
+      </w:pPr>
+      <w:r>
+        <w:t>Abstract</w:t>
+      </w:r>
+    </w:p>
+    <w:p/>
+    <w:p>
+      <w:r>
+        <w:t>We describe a</w:t>
+      </w:r>
+      <w:r>
+        <w:t>n integ</w:t>
+      </w:r>
+      <w:r>
+        <w:t>rated experimental-computational</w:t>
+      </w:r>
+      <w:r>
+        <w:t xml:space="preserve"> pipeline for quantifying cell migration </w:t>
+      </w:r>
+      <w:r>
+        <w:rPr>
+          <w:i/>
+        </w:rPr>
+        <w:t>in vitro</w:t>
+      </w:r>
+      <w:r>
+        <w:t>. This pipeline is robust</w:t>
+      </w:r>
+      <w:r>
+        <w:t xml:space="preserve"> </w:t>
+      </w:r>
+      <w:r>
+        <w:t xml:space="preserve">to image noise, open source, and user friendly. </w:t>
+      </w:r>
+      <w:r>
+        <w:t xml:space="preserve">The experimental component uses the </w:t>
+      </w:r>
+      <w:proofErr w:type="spellStart"/>
+      <w:r>
+        <w:t>Oris</w:t>
+      </w:r>
+      <w:proofErr w:type="spellEnd"/>
+      <w:r>
+        <w:t xml:space="preserve"> cell migration assay (Platypus Technologies) to create migration regions</w:t>
+      </w:r>
+      <w:r>
+        <w:t xml:space="preserve">. </w:t>
+      </w:r>
+      <w:r>
+        <w:t xml:space="preserve">The computational component of the pipeline </w:t>
+      </w:r>
+      <w:r>
+        <w:t xml:space="preserve">creates masks in </w:t>
+      </w:r>
+      <w:proofErr w:type="spellStart"/>
+      <w:r>
+        <w:t>Matlab</w:t>
+      </w:r>
+      <w:proofErr w:type="spellEnd"/>
+      <w:r>
+        <w:t xml:space="preserve"> (MathWorks) </w:t>
+      </w:r>
+      <w:r>
+        <w:t xml:space="preserve">to </w:t>
+      </w:r>
+      <w:r>
+        <w:t>cell-covered regions</w:t>
       </w:r>
       <w:r>
         <w:t xml:space="preserve">, </w:t>
       </w:r>
       <w:r>
-        <w:t xml:space="preserve">Indiana University, </w:t>
-      </w:r>
-      <w:r>
-        <w:t>Blooming</w:t>
-      </w:r>
-      <w:r>
-        <w:t>ton</w:t>
-      </w:r>
-      <w:r>
-        <w:t>, Indiana</w:t>
-      </w:r>
-      <w:r>
-        <w:t>, 47405</w:t>
-      </w:r>
-    </w:p>
-    <w:p>
-      <w:pPr>
-        <w:jc w:val="center"/>
-      </w:pPr>
-      <w:r>
-        <w:t>‡:</w:t>
-      </w:r>
-      <w:r>
-        <w:t xml:space="preserve"> corresponding author, </w:t>
-      </w:r>
-      <w:r>
-        <w:t>*: former</w:t>
-      </w:r>
-      <w:r>
-        <w:t xml:space="preserve"> institution, </w:t>
-      </w:r>
-      <w:r>
-        <w:t>†: Current</w:t>
-      </w:r>
-      <w:r>
-        <w:t xml:space="preserve"> institution</w:t>
+        <w:t>uses a genetic algorithm to automatically select t</w:t>
+      </w:r>
+      <w:r>
+        <w:t xml:space="preserve">he migration region, and </w:t>
+      </w:r>
+      <w:r>
+        <w:t xml:space="preserve">outputs a metric to </w:t>
+      </w:r>
+      <w:r>
+        <w:t xml:space="preserve">quantify </w:t>
+      </w:r>
+      <w:r>
+        <w:t xml:space="preserve">cell </w:t>
+      </w:r>
+      <w:r>
+        <w:t>migration.</w:t>
+      </w:r>
+      <w:r>
+        <w:t xml:space="preserve"> </w:t>
+      </w:r>
+      <w:r>
+        <w:t xml:space="preserve">In this work we demonstrate the utility of our pipeline by quantifying the effects of a drug (Taxol) and of </w:t>
+      </w:r>
+      <w:r>
+        <w:t xml:space="preserve">the </w:t>
+      </w:r>
+      <w:r>
+        <w:t xml:space="preserve">extracellular </w:t>
+      </w:r>
+      <w:r>
+        <w:t>Anterior Gradient 2</w:t>
+      </w:r>
+      <w:r>
+        <w:t xml:space="preserve"> (</w:t>
+      </w:r>
+      <w:r>
+        <w:t>eAGR2</w:t>
+      </w:r>
+      <w:r>
+        <w:t>) protein</w:t>
+      </w:r>
+      <w:r>
+        <w:t xml:space="preserve"> </w:t>
+      </w:r>
+      <w:r>
+        <w:t>on</w:t>
+      </w:r>
+      <w:r>
+        <w:t xml:space="preserve"> </w:t>
+      </w:r>
+      <w:r>
+        <w:t>the migration of MDA-MB-231 cells</w:t>
+      </w:r>
+      <w:r>
+        <w:t xml:space="preserve"> (a breast cancer </w:t>
+      </w:r>
+      <w:r>
+        <w:t>cell line</w:t>
+      </w:r>
+      <w:r>
+        <w:t>)</w:t>
+      </w:r>
+      <w:r>
+        <w:t xml:space="preserve">. In particular, </w:t>
+      </w:r>
+      <w:r>
+        <w:t xml:space="preserve">we show that </w:t>
+      </w:r>
+      <w:r>
+        <w:t xml:space="preserve">inhibiting </w:t>
+      </w:r>
+      <w:r>
+        <w:t xml:space="preserve">eAGR2 </w:t>
+      </w:r>
+      <w:r>
+        <w:t>redu</w:t>
+      </w:r>
+      <w:r>
+        <w:t>ce</w:t>
+      </w:r>
+      <w:r>
+        <w:t>s</w:t>
+      </w:r>
+      <w:r>
+        <w:t xml:space="preserve"> migration of MDA-MB-231 cells</w:t>
+      </w:r>
+      <w:r>
+        <w:t>.</w:t>
       </w:r>
     </w:p>
     <w:p/>
@@ -289,191 +441,54 @@
         <w:pStyle w:val="Heading1"/>
       </w:pPr>
       <w:r>
-        <w:t>Abstract</w:t>
+        <w:t>Keyw</w:t>
+      </w:r>
+      <w:r>
+        <w:t>ords</w:t>
       </w:r>
     </w:p>
     <w:p/>
     <w:p>
       <w:r>
-        <w:t>We describe a</w:t>
-      </w:r>
-      <w:r>
-        <w:t>n integ</w:t>
-      </w:r>
-      <w:r>
-        <w:t>rated experimental-computational</w:t>
-      </w:r>
-      <w:r>
-        <w:t xml:space="preserve"> pipeline for quantifying cell migration </w:t>
-      </w:r>
-      <w:r>
-        <w:rPr>
-          <w:i/>
-        </w:rPr>
-        <w:t>in vitro</w:t>
-      </w:r>
-      <w:r>
-        <w:t>. This pipeline is robust</w:t>
-      </w:r>
-      <w:r>
-        <w:t xml:space="preserve"> </w:t>
-      </w:r>
-      <w:r>
-        <w:t xml:space="preserve">to image noise, open source, and user friendly. </w:t>
-      </w:r>
-      <w:r>
-        <w:t xml:space="preserve">The experimental component uses the </w:t>
-      </w:r>
-      <w:proofErr w:type="spellStart"/>
-      <w:r>
-        <w:t>Oris</w:t>
-      </w:r>
-      <w:proofErr w:type="spellEnd"/>
-      <w:r>
-        <w:t xml:space="preserve"> cell migration assay (Platypus Technologies) to create migration regions</w:t>
-      </w:r>
-      <w:r>
-        <w:t xml:space="preserve">. </w:t>
-      </w:r>
-      <w:r>
-        <w:t xml:space="preserve">The computational component of the pipeline </w:t>
-      </w:r>
-      <w:r>
-        <w:t xml:space="preserve">creates masks in </w:t>
-      </w:r>
-      <w:proofErr w:type="spellStart"/>
-      <w:r>
-        <w:t>Matlab</w:t>
-      </w:r>
-      <w:proofErr w:type="spellEnd"/>
-      <w:r>
-        <w:t xml:space="preserve"> (MathWorks) </w:t>
-      </w:r>
-      <w:r>
-        <w:t xml:space="preserve">to </w:t>
-      </w:r>
-      <w:r>
-        <w:t>cell-covered regions</w:t>
-      </w:r>
-      <w:r>
-        <w:t xml:space="preserve">, </w:t>
-      </w:r>
-      <w:r>
-        <w:t>uses a genetic algorithm to automatically select t</w:t>
-      </w:r>
-      <w:r>
-        <w:t xml:space="preserve">he migration region, and </w:t>
-      </w:r>
-      <w:r>
-        <w:t xml:space="preserve">outputs a metric to </w:t>
-      </w:r>
-      <w:r>
-        <w:t xml:space="preserve">quantify </w:t>
-      </w:r>
-      <w:r>
-        <w:t xml:space="preserve">cell </w:t>
-      </w:r>
-      <w:r>
-        <w:t>migration.</w:t>
-      </w:r>
-      <w:r>
-        <w:t xml:space="preserve"> </w:t>
-      </w:r>
-      <w:r>
-        <w:t xml:space="preserve">In this work we demonstrate the utility of our pipeline by quantifying the effects of a drug (Taxol) and of </w:t>
-      </w:r>
-      <w:r>
-        <w:t xml:space="preserve">the </w:t>
-      </w:r>
-      <w:r>
-        <w:t xml:space="preserve">extracellular </w:t>
-      </w:r>
-      <w:r>
-        <w:t>Anterior Gradient 2</w:t>
-      </w:r>
-      <w:r>
-        <w:t xml:space="preserve"> (</w:t>
-      </w:r>
-      <w:r>
-        <w:t>eAGR2</w:t>
-      </w:r>
-      <w:r>
-        <w:t>) protein</w:t>
-      </w:r>
-      <w:r>
-        <w:t xml:space="preserve"> </w:t>
-      </w:r>
-      <w:r>
-        <w:t>on</w:t>
-      </w:r>
-      <w:r>
-        <w:t xml:space="preserve"> </w:t>
-      </w:r>
-      <w:r>
-        <w:t>the migration of MDA-MB-231 cells</w:t>
-      </w:r>
-      <w:r>
-        <w:t xml:space="preserve"> (a breast cancer </w:t>
-      </w:r>
-      <w:r>
-        <w:t>cell line</w:t>
-      </w:r>
-      <w:r>
-        <w:t>)</w:t>
-      </w:r>
-      <w:r>
-        <w:t xml:space="preserve">. In particular, </w:t>
-      </w:r>
-      <w:r>
-        <w:t xml:space="preserve">we show that </w:t>
-      </w:r>
-      <w:r>
-        <w:t xml:space="preserve">inhibiting </w:t>
-      </w:r>
-      <w:r>
-        <w:t xml:space="preserve">eAGR2 </w:t>
-      </w:r>
-      <w:r>
-        <w:t>redu</w:t>
-      </w:r>
-      <w:r>
-        <w:t>ce</w:t>
-      </w:r>
-      <w:r>
-        <w:t>s</w:t>
-      </w:r>
-      <w:r>
-        <w:t xml:space="preserve"> migration of MDA-MB-231 cells</w:t>
-      </w:r>
-      <w:r>
-        <w:t>.</w:t>
+        <w:t>Migration, Quantification, User-Friendly, Microscopy.</w:t>
       </w:r>
     </w:p>
     <w:p/>
     <w:p>
       <w:pPr>
         <w:pStyle w:val="Heading1"/>
-      </w:pPr>
-      <w:r>
-        <w:t>Keyw</w:t>
-      </w:r>
-      <w:r>
-        <w:t>ords</w:t>
-      </w:r>
-    </w:p>
-    <w:p/>
-    <w:p>
-      <w:r>
-        <w:t>Migration, Quantification, User-Friendly, Microscopy.</w:t>
-      </w:r>
-    </w:p>
-    <w:p/>
-    <w:p>
-      <w:pPr>
-        <w:pStyle w:val="Heading1"/>
-      </w:pPr>
-      <w:r>
+        <w:jc w:val="left"/>
+        <w:rPr>
+          <w:u w:val="none"/>
+        </w:rPr>
+      </w:pPr>
+      <w:commentRangeStart w:id="0"/>
+      <w:commentRangeStart w:id="1"/>
+      <w:r>
+        <w:rPr>
+          <w:u w:val="none"/>
+        </w:rPr>
         <w:t>Introduction</w:t>
+      </w:r>
+      <w:commentRangeEnd w:id="0"/>
+      <w:r>
+        <w:rPr>
+          <w:rStyle w:val="CommentReference"/>
+          <w:rFonts w:ascii="Source Sans Pro" w:hAnsi="Source Sans Pro"/>
+          <w:b w:val="0"/>
+          <w:u w:val="none"/>
+        </w:rPr>
+        <w:commentReference w:id="0"/>
+      </w:r>
+      <w:commentRangeEnd w:id="1"/>
+      <w:r>
+        <w:rPr>
+          <w:rStyle w:val="CommentReference"/>
+          <w:rFonts w:ascii="Source Sans Pro" w:hAnsi="Source Sans Pro"/>
+          <w:b w:val="0"/>
+          <w:u w:val="none"/>
+        </w:rPr>
+        <w:commentReference w:id="1"/>
       </w:r>
     </w:p>
     <w:p>
@@ -482,51 +497,238 @@
         <w:spacing w:before="0"/>
       </w:pPr>
     </w:p>
-    <w:p>
-      <w:pPr>
-        <w:pStyle w:val="Heading2"/>
-        <w:spacing w:before="0"/>
-      </w:pPr>
-      <w:r>
-        <w:t>Objectives</w:t>
-      </w:r>
-    </w:p>
-    <w:p>
-      <w:r>
-        <w:t xml:space="preserve">We set out to design and implement </w:t>
-      </w:r>
-      <w:r>
-        <w:t xml:space="preserve">a pipeline to quantify cell migration that is </w:t>
-      </w:r>
-      <w:r>
-        <w:t>robust to image noise, open source, and user friendly</w:t>
+    <w:p/>
+    <w:p>
+      <w:r>
+        <w:t>In order to understand and treat cancer, we need to study and ultimately control metastasis</w:t>
+      </w:r>
+      <w:r>
+        <w:t xml:space="preserve"> </w:t>
+      </w:r>
+      <w:r>
+        <w:fldChar w:fldCharType="begin"/>
+      </w:r>
+      <w:r>
+        <w:instrText xml:space="preserve"> ADDIN EN.CITE &lt;EndNote&gt;&lt;Cite&gt;&lt;Author&gt;Jones&lt;/Author&gt;&lt;Year&gt;2006&lt;/Year&gt;&lt;RecNum&gt;147&lt;/RecNum&gt;&lt;DisplayText&gt;[1]&lt;/DisplayText&gt;&lt;record&gt;&lt;rec-number&gt;147&lt;/rec-number&gt;&lt;foreign-keys&gt;&lt;key app="EN" db-id="de2xv2xvcrztxfexexkpzfznzsaersvvfe02" timestamp="1476142452"&gt;147&lt;/key&gt;&lt;/foreign-keys&gt;&lt;ref-type name="Journal Article"&gt;17&lt;/ref-type&gt;&lt;contributors&gt;&lt;authors&gt;&lt;author&gt;Jones, D Holstead&lt;/author&gt;&lt;author&gt;Nakashima, Tomoki&lt;/author&gt;&lt;author&gt;Sanchez, Otto H&lt;/author&gt;&lt;author&gt;Kozieradzki, Ivona&lt;/author&gt;&lt;author&gt;Komarova, Svetlana V&lt;/author&gt;&lt;author&gt;Sarosi, Ildiko&lt;/author&gt;&lt;author&gt;Morony, Sean&lt;/author&gt;&lt;author&gt;Rubin, Evelyn&lt;/author&gt;&lt;author&gt;Sarao, Renu&lt;/author&gt;&lt;author&gt;Hojilla, Carlo V&lt;/author&gt;&lt;/authors&gt;&lt;/contributors&gt;&lt;titles&gt;&lt;title&gt;Regulation of cancer cell migration and bone metastasis by RANKL&lt;/title&gt;&lt;secondary-title&gt;Nature&lt;/secondary-title&gt;&lt;/titles&gt;&lt;periodical&gt;&lt;full-title&gt;Nature&lt;/full-title&gt;&lt;/periodical&gt;&lt;pages&gt;692-696&lt;/pages&gt;&lt;volume&gt;440&lt;/volume&gt;&lt;number&gt;7084&lt;/number&gt;&lt;dates&gt;&lt;year&gt;2006&lt;/year&gt;&lt;/dates&gt;&lt;isbn&gt;0028-0836&lt;/isbn&gt;&lt;urls&gt;&lt;/urls&gt;&lt;/record&gt;&lt;/Cite&gt;&lt;/EndNote&gt;</w:instrText>
+      </w:r>
+      <w:r>
+        <w:fldChar w:fldCharType="separate"/>
+      </w:r>
+      <w:r>
+        <w:rPr>
+          <w:noProof/>
+        </w:rPr>
+        <w:t>[1]</w:t>
+      </w:r>
+      <w:r>
+        <w:fldChar w:fldCharType="end"/>
+      </w:r>
+      <w:r>
+        <w:t>. A key aspect of metastasis is cell migration</w:t>
+      </w:r>
+      <w:r>
+        <w:t xml:space="preserve"> </w:t>
+      </w:r>
+      <w:r>
+        <w:fldChar w:fldCharType="begin"/>
+      </w:r>
+      <w:r>
+        <w:instrText xml:space="preserve"> ADDIN EN.CITE &lt;EndNote&gt;&lt;Cite&gt;&lt;Author&gt;Jones&lt;/Author&gt;&lt;Year&gt;2006&lt;/Year&gt;&lt;RecNum&gt;147&lt;/RecNum&gt;&lt;DisplayText&gt;[1]&lt;/DisplayText&gt;&lt;record&gt;&lt;rec-number&gt;147&lt;/rec-number&gt;&lt;foreign-keys&gt;&lt;key app="EN" db-id="de2xv2xvcrztxfexexkpzfznzsaersvvfe02" timestamp="1476142452"&gt;147&lt;/key&gt;&lt;/foreign-keys&gt;&lt;ref-type name="Journal Article"&gt;17&lt;/ref-type&gt;&lt;contributors&gt;&lt;authors&gt;&lt;author&gt;Jones, D Holstead&lt;/author&gt;&lt;author&gt;Nakashima, Tomoki&lt;/author&gt;&lt;author&gt;Sanchez, Otto H&lt;/author&gt;&lt;author&gt;Kozieradzki, Ivona&lt;/author&gt;&lt;author&gt;Komarova, Svetlana V&lt;/author&gt;&lt;author&gt;Sarosi, Ildiko&lt;/author&gt;&lt;author&gt;Morony, Sean&lt;/author&gt;&lt;author&gt;Rubin, Evelyn&lt;/author&gt;&lt;author&gt;Sarao, Renu&lt;/author&gt;&lt;author&gt;Hojilla, Carlo V&lt;/author&gt;&lt;/authors&gt;&lt;/contributors&gt;&lt;titles&gt;&lt;title&gt;Regulation of cancer cell migration and bone metastasis by RANKL&lt;/title&gt;&lt;secondary-title&gt;Nature&lt;/secondary-title&gt;&lt;/titles&gt;&lt;periodical&gt;&lt;full-title&gt;Nature&lt;/full-title&gt;&lt;/periodical&gt;&lt;pages&gt;692-696&lt;/pages&gt;&lt;volume&gt;440&lt;/volume&gt;&lt;number&gt;7084&lt;/number&gt;&lt;dates&gt;&lt;year&gt;2006&lt;/year&gt;&lt;/dates&gt;&lt;isbn&gt;0028-0836&lt;/isbn&gt;&lt;urls&gt;&lt;/urls&gt;&lt;/record&gt;&lt;/Cite&gt;&lt;/EndNote&gt;</w:instrText>
+      </w:r>
+      <w:r>
+        <w:fldChar w:fldCharType="separate"/>
+      </w:r>
+      <w:r>
+        <w:rPr>
+          <w:noProof/>
+        </w:rPr>
+        <w:t>[1]</w:t>
+      </w:r>
+      <w:r>
+        <w:fldChar w:fldCharType="end"/>
+      </w:r>
+      <w:r>
+        <w:t xml:space="preserve">. </w:t>
+      </w:r>
+      <w:r>
+        <w:t xml:space="preserve"> Thus, assays that can reliably provide quantitative readouts of cell migration are an important component of cancer research.  Here we describe an integrated computational pipeline</w:t>
+      </w:r>
+      <w:r>
+        <w:t xml:space="preserve"> to quantify cell migration using fluorescent </w:t>
+      </w:r>
+      <w:r>
+        <w:t xml:space="preserve">microscopy. </w:t>
+      </w:r>
+    </w:p>
+    <w:p/>
+    <w:p>
+      <w:r>
+        <w:t>The anterior gradient protein 2 (AGR2) has been shown to promote cell migration</w:t>
+      </w:r>
+      <w:r>
+        <w:t xml:space="preserve"> </w:t>
+      </w:r>
+      <w:r>
+        <w:fldChar w:fldCharType="begin"/>
+      </w:r>
+      <w:r>
+        <w:instrText xml:space="preserve"> ADDIN EN.CITE &lt;EndNote&gt;&lt;Cite&gt;&lt;Author&gt;Brychtova&lt;/Author&gt;&lt;Year&gt;2015&lt;/Year&gt;&lt;RecNum&gt;148&lt;/RecNum&gt;&lt;DisplayText&gt;[2]&lt;/DisplayText&gt;&lt;record&gt;&lt;rec-number&gt;148&lt;/rec-number&gt;&lt;foreign-keys&gt;&lt;key app="EN" db-id="de2xv2xvcrztxfexexkpzfznzsaersvvfe02" timestamp="1476142634"&gt;148&lt;/key&gt;&lt;/foreign-keys&gt;&lt;ref-type name="Conference Proceedings"&gt;10&lt;/ref-type&gt;&lt;contributors&gt;&lt;authors&gt;&lt;author&gt;Brychtova, Veronika&lt;/author&gt;&lt;author&gt;Mohtar, Aiman&lt;/author&gt;&lt;author&gt;Vojtesek, Borivoj&lt;/author&gt;&lt;author&gt;Hupp, Ted R&lt;/author&gt;&lt;/authors&gt;&lt;/contributors&gt;&lt;titles&gt;&lt;title&gt;Mechanisms of anterior gradient-2 regulation and function in cancer&lt;/title&gt;&lt;secondary-title&gt;Seminars in cancer biology&lt;/secondary-title&gt;&lt;/titles&gt;&lt;pages&gt;16-24&lt;/pages&gt;&lt;volume&gt;33&lt;/volume&gt;&lt;dates&gt;&lt;year&gt;2015&lt;/year&gt;&lt;/dates&gt;&lt;publisher&gt;Elsevier&lt;/publisher&gt;&lt;isbn&gt;1044-579X&lt;/isbn&gt;&lt;urls&gt;&lt;/urls&gt;&lt;/record&gt;&lt;/Cite&gt;&lt;/EndNote&gt;</w:instrText>
+      </w:r>
+      <w:r>
+        <w:fldChar w:fldCharType="separate"/>
+      </w:r>
+      <w:r>
+        <w:rPr>
+          <w:noProof/>
+        </w:rPr>
+        <w:t>[2]</w:t>
+      </w:r>
+      <w:r>
+        <w:fldChar w:fldCharType="end"/>
       </w:r>
       <w:r>
         <w:t>.</w:t>
       </w:r>
+      <w:r>
+        <w:t xml:space="preserve"> High expression of AGR2 </w:t>
+      </w:r>
+      <w:r>
+        <w:t xml:space="preserve">is </w:t>
+      </w:r>
+      <w:r>
+        <w:t>correlated with aggressive form</w:t>
+      </w:r>
+      <w:r>
+        <w:t>s</w:t>
+      </w:r>
+      <w:r>
+        <w:t xml:space="preserve"> of</w:t>
+      </w:r>
+      <w:r>
+        <w:t xml:space="preserve"> </w:t>
+      </w:r>
+      <w:r>
+        <w:t>various adenocarcinomas including</w:t>
+      </w:r>
+      <w:r>
+        <w:t xml:space="preserve"> prostate </w:t>
+      </w:r>
+      <w:r>
+        <w:fldChar w:fldCharType="begin"/>
+      </w:r>
+      <w:r>
+        <w:instrText xml:space="preserve"> ADDIN EN.CITE &lt;EndNote&gt;&lt;Cite&gt;&lt;Author&gt;Kani&lt;/Author&gt;&lt;Year&gt;2013&lt;/Year&gt;&lt;RecNum&gt;150&lt;/RecNum&gt;&lt;DisplayText&gt;[3]&lt;/DisplayText&gt;&lt;record&gt;&lt;rec-number&gt;150&lt;/rec-number&gt;&lt;foreign-keys&gt;&lt;key app="EN" db-id="de2xv2xvcrztxfexexkpzfznzsaersvvfe02" timestamp="1476143065"&gt;150&lt;/key&gt;&lt;/foreign-keys&gt;&lt;ref-type name="Journal Article"&gt;17&lt;/ref-type&gt;&lt;contributors&gt;&lt;authors&gt;&lt;author&gt;Kani, Kian&lt;/author&gt;&lt;author&gt;Malihi, Paymaneh D&lt;/author&gt;&lt;author&gt;Jiang, Yuqiu&lt;/author&gt;&lt;author&gt;Wang, Haiying&lt;/author&gt;&lt;author&gt;Wang, Yixin&lt;/author&gt;&lt;author&gt;Ruderman, Daniel L&lt;/author&gt;&lt;author&gt;Agus, David B&lt;/author&gt;&lt;author&gt;Mallick, Parag&lt;/author&gt;&lt;author&gt;Gross, Mitchell E&lt;/author&gt;&lt;/authors&gt;&lt;/contributors&gt;&lt;titles&gt;&lt;title&gt;Anterior gradient 2 (AGR2): Blood</w:instrText>
+      </w:r>
+      <w:r>
+        <w:rPr>
+          <w:rFonts w:ascii="Cambria Math" w:hAnsi="Cambria Math" w:cs="Cambria Math"/>
+        </w:rPr>
+        <w:instrText>‐</w:instrText>
+      </w:r>
+      <w:r>
+        <w:instrText>based biomarker elevated in metastatic prostate cancer associated with the neuroendocrine phenotype&lt;/title&gt;&lt;secondary-title&gt;The Prostate&lt;/secondary-title&gt;&lt;/titles&gt;&lt;periodical&gt;&lt;full-title&gt;The Prostate&lt;/full-title&gt;&lt;/periodical&gt;&lt;pages&gt;306-315&lt;/pages&gt;&lt;volume&gt;73&lt;/volume&gt;&lt;number&gt;3&lt;/number&gt;&lt;dates&gt;&lt;year&gt;2013&lt;/year&gt;&lt;/dates&gt;&lt;isbn&gt;1097-0045&lt;/isbn&gt;&lt;urls&gt;&lt;/urls&gt;&lt;/record&gt;&lt;/Cite&gt;&lt;/EndNote&gt;</w:instrText>
+      </w:r>
+      <w:r>
+        <w:fldChar w:fldCharType="separate"/>
+      </w:r>
+      <w:r>
+        <w:rPr>
+          <w:noProof/>
+        </w:rPr>
+        <w:t>[3]</w:t>
+      </w:r>
+      <w:r>
+        <w:fldChar w:fldCharType="end"/>
+      </w:r>
+      <w:r>
+        <w:t xml:space="preserve"> and breast cancer </w:t>
+      </w:r>
+      <w:r>
+        <w:fldChar w:fldCharType="begin"/>
+      </w:r>
+      <w:r>
+        <w:instrText xml:space="preserve"> ADDIN EN.CITE &lt;EndNote&gt;&lt;Cite&gt;&lt;Author&gt;Fritzsche&lt;/Author&gt;&lt;Year&gt;2006&lt;/Year&gt;&lt;RecNum&gt;151&lt;/RecNum&gt;&lt;DisplayText&gt;[4]&lt;/DisplayText&gt;&lt;record&gt;&lt;rec-number&gt;151&lt;/rec-number&gt;&lt;foreign-keys&gt;&lt;key app="EN" db-id="de2xv2xvcrztxfexexkpzfznzsaersvvfe02" timestamp="1476143256"&gt;151&lt;/key&gt;&lt;/foreign-keys&gt;&lt;ref-type name="Journal Article"&gt;17&lt;/ref-type&gt;&lt;contributors&gt;&lt;authors&gt;&lt;author&gt;Fritzsche, Florian Rudolf&lt;/author&gt;&lt;author&gt;Dahl, Edgar&lt;/author&gt;&lt;author&gt;Pahl, Stefan&lt;/author&gt;&lt;author&gt;Burkhardt, Mick&lt;/author&gt;&lt;author&gt;Luo, Jun&lt;/author&gt;&lt;author&gt;Mayordomo, Empar&lt;/author&gt;&lt;author&gt;Gansukh, Tserenchunt&lt;/author&gt;&lt;author&gt;Dankof, Anja&lt;/author&gt;&lt;author&gt;Knuechel, Ruth&lt;/author&gt;&lt;author&gt;Denkert, Carsten&lt;/author&gt;&lt;/authors&gt;&lt;/contributors&gt;&lt;titles&gt;&lt;title&gt;Prognostic relevance of AGR2 expression in breast cancer&lt;/title&gt;&lt;secondary-title&gt;Clinical Cancer Research&lt;/secondary-title&gt;&lt;/titles&gt;&lt;periodical&gt;&lt;full-title&gt;Clinical Cancer Research&lt;/full-title&gt;&lt;/periodical&gt;&lt;pages&gt;1728-1734&lt;/pages&gt;&lt;volume&gt;12&lt;/volume&gt;&lt;number&gt;6&lt;/number&gt;&lt;dates&gt;&lt;year&gt;2006&lt;/year&gt;&lt;/dates&gt;&lt;isbn&gt;1078-0432&lt;/isbn&gt;&lt;urls&gt;&lt;/urls&gt;&lt;/record&gt;&lt;/Cite&gt;&lt;/EndNote&gt;</w:instrText>
+      </w:r>
+      <w:r>
+        <w:fldChar w:fldCharType="separate"/>
+      </w:r>
+      <w:r>
+        <w:rPr>
+          <w:noProof/>
+        </w:rPr>
+        <w:t>[4]</w:t>
+      </w:r>
+      <w:r>
+        <w:fldChar w:fldCharType="end"/>
+      </w:r>
+      <w:r>
+        <w:t xml:space="preserve">. Therefore, AGR2 </w:t>
+      </w:r>
+      <w:r>
+        <w:t xml:space="preserve">is </w:t>
+      </w:r>
+      <w:r>
+        <w:t xml:space="preserve">a </w:t>
+      </w:r>
+      <w:r>
+        <w:t>bio</w:t>
+      </w:r>
+      <w:r>
+        <w:t>marker</w:t>
+      </w:r>
+      <w:r>
+        <w:t xml:space="preserve"> and </w:t>
+      </w:r>
+      <w:r>
+        <w:t>therapeutic</w:t>
+      </w:r>
+      <w:r>
+        <w:t xml:space="preserve"> target </w:t>
+      </w:r>
+      <w:r>
+        <w:t xml:space="preserve">that will provide a suitable </w:t>
+      </w:r>
+      <w:r>
+        <w:t>biological readout of cell migration for our pipeline to quantify.</w:t>
+      </w:r>
+      <w:r>
+        <w:t xml:space="preserve"> In other words, because AGR2 is known to promote cell migration, it is ideal for testing a computational platform’s ability to detect changes in cell migration.</w:t>
+      </w:r>
     </w:p>
     <w:p/>
     <w:p>
-      <w:pPr>
-        <w:pStyle w:val="Heading2"/>
-        <w:spacing w:before="0"/>
-      </w:pPr>
-      <w:r>
-        <w:t>Background</w:t>
-      </w:r>
-    </w:p>
-    <w:p>
-      <w:r>
-        <w:t>In order to understand and treat cancer, we need to study and ultimately control metastasis</w:t>
+      <w:r>
+        <w:t xml:space="preserve">In this work, we describe an experimental and computational pipeline to </w:t>
+      </w:r>
+      <w:r>
+        <w:t>quantitate</w:t>
       </w:r>
       <w:r>
         <w:t xml:space="preserve"> </w:t>
       </w:r>
       <w:r>
+        <w:t xml:space="preserve">cell migration. We demonstrate this pipeline by quantifying migration of MDA-MB-231 </w:t>
+      </w:r>
+      <w:r>
+        <w:t xml:space="preserve">cells, </w:t>
+      </w:r>
+      <w:r>
+        <w:t>a breast cancer cell line know</w:t>
+      </w:r>
+      <w:r>
+        <w:t>n</w:t>
+      </w:r>
+      <w:r>
+        <w:t xml:space="preserve"> to migrate </w:t>
+      </w:r>
+      <w:r>
+        <w:t xml:space="preserve">aggressively </w:t>
+      </w:r>
+      <w:r>
         <w:fldChar w:fldCharType="begin"/>
       </w:r>
       <w:r>
-        <w:instrText xml:space="preserve"> ADDIN EN.CITE &lt;EndNote&gt;&lt;Cite&gt;&lt;Author&gt;Jones&lt;/Author&gt;&lt;Year&gt;2006&lt;/Year&gt;&lt;RecNum&gt;147&lt;/RecNum&gt;&lt;DisplayText&gt;[1]&lt;/DisplayText&gt;&lt;record&gt;&lt;rec-number&gt;147&lt;/rec-number&gt;&lt;foreign-keys&gt;&lt;key app="EN" db-id="de2xv2xvcrztxfexexkpzfznzsaersvvfe02" timestamp="1476142452"&gt;147&lt;/key&gt;&lt;/foreign-keys&gt;&lt;ref-type name="Journal Article"&gt;17&lt;/ref-type&gt;&lt;contributors&gt;&lt;authors&gt;&lt;author&gt;Jones, D Holstead&lt;/author&gt;&lt;author&gt;Nakashima, Tomoki&lt;/author&gt;&lt;author&gt;Sanchez, Otto H&lt;/author&gt;&lt;author&gt;Kozieradzki, Ivona&lt;/author&gt;&lt;author&gt;Komarova, Svetlana V&lt;/author&gt;&lt;author&gt;Sarosi, Ildiko&lt;/author&gt;&lt;author&gt;Morony, Sean&lt;/author&gt;&lt;author&gt;Rubin, Evelyn&lt;/author&gt;&lt;author&gt;Sarao, Renu&lt;/author&gt;&lt;author&gt;Hojilla, Carlo V&lt;/author&gt;&lt;/authors&gt;&lt;/contributors&gt;&lt;titles&gt;&lt;title&gt;Regulation of cancer cell migration and bone metastasis by RANKL&lt;/title&gt;&lt;secondary-title&gt;Nature&lt;/secondary-title&gt;&lt;/titles&gt;&lt;periodical&gt;&lt;full-title&gt;Nature&lt;/full-title&gt;&lt;/periodical&gt;&lt;pages&gt;692-696&lt;/pages&gt;&lt;volume&gt;440&lt;/volume&gt;&lt;number&gt;7084&lt;/number&gt;&lt;dates&gt;&lt;year&gt;2006&lt;/year&gt;&lt;/dates&gt;&lt;isbn&gt;0028-0836&lt;/isbn&gt;&lt;urls&gt;&lt;/urls&gt;&lt;/record&gt;&lt;/Cite&gt;&lt;/EndNote&gt;</w:instrText>
+        <w:instrText xml:space="preserve"> ADDIN EN.CITE &lt;EndNote&gt;&lt;Cite&gt;&lt;Author&gt;Price&lt;/Author&gt;&lt;Year&gt;1999&lt;/Year&gt;&lt;RecNum&gt;152&lt;/RecNum&gt;&lt;DisplayText&gt;[5]&lt;/DisplayText&gt;&lt;record&gt;&lt;rec-number&gt;152&lt;/rec-number&gt;&lt;foreign-keys&gt;&lt;key app="EN" db-id="de2xv2xvcrztxfexexkpzfznzsaersvvfe02" timestamp="1476143847"&gt;152&lt;/key&gt;&lt;/foreign-keys&gt;&lt;ref-type name="Journal Article"&gt;17&lt;/ref-type&gt;&lt;contributors&gt;&lt;authors&gt;&lt;author&gt;Price, John T&lt;/author&gt;&lt;author&gt;Tiganis, Tony&lt;/author&gt;&lt;author&gt;Agarwal, Anurag&lt;/author&gt;&lt;author&gt;Djakiew, Daniel&lt;/author&gt;&lt;author&gt;Thompson, Erik W&lt;/author&gt;&lt;/authors&gt;&lt;/contributors&gt;&lt;titles&gt;&lt;title&gt;Epidermal growth factor promotes MDA-MB-231 breast cancer cell migration through a phosphatidylinositol 3′-kinase and phospholipase C-dependent mechanism&lt;/title&gt;&lt;secondary-title&gt;Cancer research&lt;/secondary-title&gt;&lt;/titles&gt;&lt;periodical&gt;&lt;full-title&gt;Cancer research&lt;/full-title&gt;&lt;/periodical&gt;&lt;pages&gt;5475-5478&lt;/pages&gt;&lt;volume&gt;59&lt;/volume&gt;&lt;number&gt;21&lt;/number&gt;&lt;dates&gt;&lt;year&gt;1999&lt;/year&gt;&lt;/dates&gt;&lt;isbn&gt;0008-5472&lt;/isbn&gt;&lt;urls&gt;&lt;/urls&gt;&lt;/record&gt;&lt;/Cite&gt;&lt;/EndNote&gt;</w:instrText>
       </w:r>
       <w:r>
         <w:fldChar w:fldCharType="separate"/>
@@ -535,187 +737,474 @@
         <w:rPr>
           <w:noProof/>
         </w:rPr>
-        <w:t>[1]</w:t>
+        <w:t>[5]</w:t>
       </w:r>
       <w:r>
         <w:fldChar w:fldCharType="end"/>
       </w:r>
       <w:r>
-        <w:t>. A key aspect of metastasis is cell migration</w:t>
+        <w:t xml:space="preserve">. </w:t>
       </w:r>
       <w:r>
         <w:t xml:space="preserve"> </w:t>
       </w:r>
       <w:r>
-        <w:fldChar w:fldCharType="begin"/>
-      </w:r>
-      <w:r>
-        <w:instrText xml:space="preserve"> ADDIN EN.CITE &lt;EndNote&gt;&lt;Cite&gt;&lt;Author&gt;Jones&lt;/Author&gt;&lt;Year&gt;2006&lt;/Year&gt;&lt;RecNum&gt;147&lt;/RecNum&gt;&lt;DisplayText&gt;[1]&lt;/DisplayText&gt;&lt;record&gt;&lt;rec-number&gt;147&lt;/rec-number&gt;&lt;foreign-keys&gt;&lt;key app="EN" db-id="de2xv2xvcrztxfexexkpzfznzsaersvvfe02" timestamp="1476142452"&gt;147&lt;/key&gt;&lt;/foreign-keys&gt;&lt;ref-type name="Journal Article"&gt;17&lt;/ref-type&gt;&lt;contributors&gt;&lt;authors&gt;&lt;author&gt;Jones, D Holstead&lt;/author&gt;&lt;author&gt;Nakashima, Tomoki&lt;/author&gt;&lt;author&gt;Sanchez, Otto H&lt;/author&gt;&lt;author&gt;Kozieradzki, Ivona&lt;/author&gt;&lt;author&gt;Komarova, Svetlana V&lt;/author&gt;&lt;author&gt;Sarosi, Ildiko&lt;/author&gt;&lt;author&gt;Morony, Sean&lt;/author&gt;&lt;author&gt;Rubin, Evelyn&lt;/author&gt;&lt;author&gt;Sarao, Renu&lt;/author&gt;&lt;author&gt;Hojilla, Carlo V&lt;/author&gt;&lt;/authors&gt;&lt;/contributors&gt;&lt;titles&gt;&lt;title&gt;Regulation of cancer cell migration and bone metastasis by RANKL&lt;/title&gt;&lt;secondary-title&gt;Nature&lt;/secondary-title&gt;&lt;/titles&gt;&lt;periodical&gt;&lt;full-title&gt;Nature&lt;/full-title&gt;&lt;/periodical&gt;&lt;pages&gt;692-696&lt;/pages&gt;&lt;volume&gt;440&lt;/volume&gt;&lt;number&gt;7084&lt;/number&gt;&lt;dates&gt;&lt;year&gt;2006&lt;/year&gt;&lt;/dates&gt;&lt;isbn&gt;0028-0836&lt;/isbn&gt;&lt;urls&gt;&lt;/urls&gt;&lt;/record&gt;&lt;/Cite&gt;&lt;/EndNote&gt;</w:instrText>
-      </w:r>
-      <w:r>
-        <w:fldChar w:fldCharType="separate"/>
-      </w:r>
-      <w:r>
-        <w:rPr>
-          <w:noProof/>
-        </w:rPr>
-        <w:t>[1]</w:t>
-      </w:r>
-      <w:r>
-        <w:fldChar w:fldCharType="end"/>
-      </w:r>
-      <w:r>
-        <w:t xml:space="preserve">. </w:t>
-      </w:r>
-      <w:r>
-        <w:t xml:space="preserve"> Thus, assays that can reliably provide quantitative readouts of cell migration are an important component of cancer research.  Here we describe an integrated computational pipeline</w:t>
-      </w:r>
-      <w:r>
-        <w:t xml:space="preserve"> to quantify cell migration using fluorescent microscop</w:t>
-      </w:r>
-      <w:r>
-        <w:t>y</w:t>
-      </w:r>
-      <w:r>
-        <w:t xml:space="preserve"> . </w:t>
+        <w:t xml:space="preserve">We show that blocking the </w:t>
+      </w:r>
+      <w:r>
+        <w:t>extracellu</w:t>
+      </w:r>
+      <w:r>
+        <w:t>l</w:t>
+      </w:r>
+      <w:r>
+        <w:t>ar</w:t>
+      </w:r>
+      <w:r>
+        <w:t xml:space="preserve"> </w:t>
+      </w:r>
+      <w:r>
+        <w:t xml:space="preserve">AGR2 </w:t>
+      </w:r>
+      <w:r>
+        <w:t>(</w:t>
+      </w:r>
+      <w:r>
+        <w:t>eAGR2</w:t>
+      </w:r>
+      <w:r>
+        <w:t>)</w:t>
+      </w:r>
+      <w:r>
+        <w:t xml:space="preserve"> with a</w:t>
+      </w:r>
+      <w:r>
+        <w:t xml:space="preserve"> neutralizing</w:t>
+      </w:r>
+      <w:r>
+        <w:t xml:space="preserve"> antibody that binds specifically to AGR2 (referred to as AGR2-Ab)</w:t>
+      </w:r>
+      <w:r>
+        <w:t xml:space="preserve"> in cell</w:t>
+      </w:r>
+      <w:r>
+        <w:t xml:space="preserve"> medi</w:t>
+      </w:r>
+      <w:r>
+        <w:t>um</w:t>
+      </w:r>
+      <w:r>
+        <w:t xml:space="preserve"> prevents the migration of the MDA-MB-231 cells.</w:t>
+      </w:r>
+      <w:r>
+        <w:t xml:space="preserve"> Our pipeline aids in the verification of </w:t>
+      </w:r>
+      <w:r>
+        <w:lastRenderedPageBreak/>
+        <w:t>w</w:t>
+      </w:r>
+      <w:r>
+        <w:t>ell-established hypotheses and it can be used to test new hypotheses, thus aiding in and accelerating the drug discovery process.</w:t>
+      </w:r>
+      <w:r>
+        <w:t xml:space="preserve"> </w:t>
       </w:r>
     </w:p>
     <w:p/>
-    <w:p>
-      <w:r>
-        <w:t>The anterior gradient protein 2 (AGR2) has been shown to promote cell migration</w:t>
+    <w:p/>
+    <w:p>
+      <w:pPr>
+        <w:pStyle w:val="Heading1"/>
+        <w:jc w:val="left"/>
+      </w:pPr>
+      <w:r>
+        <w:rPr>
+          <w:u w:val="none"/>
+        </w:rPr>
+        <w:t>Methods</w:t>
+      </w:r>
+    </w:p>
+    <w:p>
+      <w:pPr>
+        <w:rPr>
+          <w:b/>
+        </w:rPr>
+      </w:pPr>
+    </w:p>
+    <w:p>
+      <w:pPr>
+        <w:rPr>
+          <w:b/>
+        </w:rPr>
+      </w:pPr>
+      <w:commentRangeStart w:id="2"/>
+      <w:r>
+        <w:rPr>
+          <w:b/>
+        </w:rPr>
+        <w:t>Cell culture</w:t>
+      </w:r>
+      <w:commentRangeEnd w:id="2"/>
+      <w:r>
+        <w:rPr>
+          <w:rStyle w:val="CommentReference"/>
+        </w:rPr>
+        <w:commentReference w:id="2"/>
+      </w:r>
+    </w:p>
+    <w:p/>
+    <w:p>
+      <w:r>
+        <w:rPr>
+          <w:b/>
+        </w:rPr>
+        <w:t>Cell migration assay</w:t>
       </w:r>
       <w:r>
         <w:t xml:space="preserve"> </w:t>
       </w:r>
-      <w:r>
-        <w:fldChar w:fldCharType="begin"/>
-      </w:r>
-      <w:r>
-        <w:instrText xml:space="preserve"> ADDIN EN.CITE &lt;EndNote&gt;&lt;Cite&gt;&lt;Author&gt;Brychtova&lt;/Author&gt;&lt;Year&gt;2015&lt;/Year&gt;&lt;RecNum&gt;148&lt;/RecNum&gt;&lt;DisplayText&gt;[2]&lt;/DisplayText&gt;&lt;record&gt;&lt;rec-number&gt;148&lt;/rec-number&gt;&lt;foreign-keys&gt;&lt;key app="EN" db-id="de2xv2xvcrztxfexexkpzfznzsaersvvfe02" timestamp="1476142634"&gt;148&lt;/key&gt;&lt;/foreign-keys&gt;&lt;ref-type name="Conference Proceedings"&gt;10&lt;/ref-type&gt;&lt;contributors&gt;&lt;authors&gt;&lt;author&gt;Brychtova, Veronika&lt;/author&gt;&lt;author&gt;Mohtar, Aiman&lt;/author&gt;&lt;author&gt;Vojtesek, Borivoj&lt;/author&gt;&lt;author&gt;Hupp, Ted R&lt;/author&gt;&lt;/authors&gt;&lt;/contributors&gt;&lt;titles&gt;&lt;title&gt;Mechanisms of anterior gradient-2 regulation and function in cancer&lt;/title&gt;&lt;secondary-title&gt;Seminars in cancer biology&lt;/secondary-title&gt;&lt;/titles&gt;&lt;pages&gt;16-24&lt;/pages&gt;&lt;volume&gt;33&lt;/volume&gt;&lt;dates&gt;&lt;year&gt;2015&lt;/year&gt;&lt;/dates&gt;&lt;publisher&gt;Elsevier&lt;/publisher&gt;&lt;isbn&gt;1044-579X&lt;/isbn&gt;&lt;urls&gt;&lt;/urls&gt;&lt;/record&gt;&lt;/Cite&gt;&lt;/EndNote&gt;</w:instrText>
-      </w:r>
-      <w:r>
-        <w:fldChar w:fldCharType="separate"/>
-      </w:r>
-      <w:r>
-        <w:rPr>
-          <w:noProof/>
-        </w:rPr>
-        <w:t>[2]</w:t>
-      </w:r>
-      <w:r>
-        <w:fldChar w:fldCharType="end"/>
+    </w:p>
+    <w:p/>
+    <w:p>
+      <w:r>
+        <w:t xml:space="preserve">The </w:t>
+      </w:r>
+      <w:commentRangeStart w:id="4"/>
+      <w:proofErr w:type="spellStart"/>
+      <w:r>
+        <w:t>Oris</w:t>
+      </w:r>
+      <w:proofErr w:type="spellEnd"/>
+      <w:r>
+        <w:t xml:space="preserve">™ </w:t>
+      </w:r>
+      <w:r>
+        <w:t xml:space="preserve">migration </w:t>
+      </w:r>
+      <w:r>
+        <w:t>assay</w:t>
+      </w:r>
+      <w:commentRangeEnd w:id="4"/>
+      <w:r>
+        <w:rPr>
+          <w:rStyle w:val="CommentReference"/>
+        </w:rPr>
+        <w:commentReference w:id="4"/>
+      </w:r>
+      <w:r>
+        <w:t xml:space="preserve"> </w:t>
+      </w:r>
+      <w:r>
+        <w:t xml:space="preserve">(Platypus Technologies, Madison, WI, USA) </w:t>
+      </w:r>
+      <w:r>
+        <w:t>use</w:t>
+      </w:r>
+      <w:r>
+        <w:t>s</w:t>
+      </w:r>
+      <w:r>
+        <w:t xml:space="preserve"> </w:t>
+      </w:r>
+      <w:r>
+        <w:t xml:space="preserve">a </w:t>
+      </w:r>
+      <w:r>
+        <w:t xml:space="preserve">physical barrier </w:t>
+      </w:r>
+      <w:r>
+        <w:t xml:space="preserve">“stopper” </w:t>
+      </w:r>
+      <w:r>
+        <w:t xml:space="preserve">to create a </w:t>
+      </w:r>
+      <w:r>
+        <w:t>defined circular region that is intended</w:t>
+      </w:r>
+      <w:r>
+        <w:t xml:space="preserve"> to</w:t>
+      </w:r>
+      <w:r>
+        <w:t xml:space="preserve"> prevent cell adhesion at the start of the assay.  This </w:t>
+      </w:r>
+      <w:r>
+        <w:t>central cell-free detection zone i</w:t>
+      </w:r>
+      <w:r>
+        <w:t>s in</w:t>
+      </w:r>
+      <w:r>
+        <w:t xml:space="preserve"> the center of each well of a 96-well plate.</w:t>
+      </w:r>
+      <w:r>
+        <w:t xml:space="preserve"> As the cells migrate to the cell-free zone over 24-48 hours, real-time assessment of migratory cells allows acquisition of </w:t>
+      </w:r>
+      <w:r>
+        <w:t>richer data sets.</w:t>
+      </w:r>
+      <w:r>
+        <w:t xml:space="preserve">  Since there are no artificial membranes or inserts in the light path through which cells must pass, this assa</w:t>
+      </w:r>
+      <w:r>
+        <w:t>y is amenable to quantification with microscopy.</w:t>
+      </w:r>
+      <w:r>
+        <w:t xml:space="preserve"> </w:t>
+      </w:r>
+      <w:r>
+        <w:t>We use</w:t>
+      </w:r>
+      <w:r>
+        <w:t>d</w:t>
+      </w:r>
+      <w:r>
+        <w:t xml:space="preserve"> the </w:t>
+      </w:r>
+      <w:proofErr w:type="spellStart"/>
+      <w:r>
+        <w:t>Oris</w:t>
+      </w:r>
+      <w:proofErr w:type="spellEnd"/>
+      <w:r>
+        <w:t xml:space="preserve"> cell migration assay from Platypus Technologies to create migration regions by inserting stoppers in e</w:t>
+      </w:r>
+      <w:r>
+        <w:t xml:space="preserve">ach of the 96 wells on a plate. </w:t>
+      </w:r>
+      <w:r>
+        <w:t xml:space="preserve">Shortly after inserting the stoppers, we </w:t>
+      </w:r>
+      <w:r>
+        <w:t>seed</w:t>
+      </w:r>
+      <w:r>
+        <w:t>ed</w:t>
+      </w:r>
+      <w:r>
+        <w:t xml:space="preserve"> MDA-MB-231 cells and </w:t>
+      </w:r>
+      <w:r>
+        <w:t>wait</w:t>
+      </w:r>
+      <w:r>
+        <w:t>ed</w:t>
+      </w:r>
+      <w:r>
+        <w:t xml:space="preserve"> until they </w:t>
+      </w:r>
+      <w:r>
+        <w:t xml:space="preserve">reached </w:t>
+      </w:r>
+      <w:r>
+        <w:t>80% confluent</w:t>
+      </w:r>
+      <w:r>
+        <w:t xml:space="preserve"> (approximately </w:t>
+      </w:r>
+      <w:r>
+        <w:t>24</w:t>
+      </w:r>
+      <w:r>
+        <w:rPr>
+          <w:i/>
+        </w:rPr>
+        <w:t xml:space="preserve"> </w:t>
+      </w:r>
+      <w:r>
+        <w:t>hours)</w:t>
       </w:r>
       <w:r>
         <w:t>.</w:t>
       </w:r>
       <w:r>
-        <w:t xml:space="preserve"> High expression of AGR2 </w:t>
-      </w:r>
-      <w:r>
-        <w:t xml:space="preserve">is </w:t>
-      </w:r>
-      <w:r>
-        <w:t>correlated with aggressive form</w:t>
-      </w:r>
-      <w:r>
-        <w:t>s</w:t>
-      </w:r>
-      <w:r>
-        <w:t xml:space="preserve"> of</w:t>
+        <w:t xml:space="preserve"> We then fed cells with </w:t>
+      </w:r>
+      <w:r>
+        <w:t xml:space="preserve">either </w:t>
+      </w:r>
+      <w:r>
+        <w:t>treated or untreated media.</w:t>
+      </w:r>
+      <w:r>
+        <w:t xml:space="preserve"> Next we </w:t>
+      </w:r>
+      <w:r>
+        <w:t>remove</w:t>
+      </w:r>
+      <w:r>
+        <w:t>d</w:t>
+      </w:r>
+      <w:r>
+        <w:t xml:space="preserve"> the stoppers and </w:t>
+      </w:r>
+      <w:r>
+        <w:t>allow</w:t>
+      </w:r>
+      <w:r>
+        <w:t>ed</w:t>
+      </w:r>
+      <w:r>
+        <w:t xml:space="preserve"> the cells to move into the migration region. 4</w:t>
+      </w:r>
+      <w:r>
+        <w:t>8</w:t>
+      </w:r>
+      <w:r>
+        <w:t xml:space="preserve"> hours after removal of the stoppers</w:t>
+      </w:r>
+      <w:r>
+        <w:t>,</w:t>
+      </w:r>
+      <w:r>
+        <w:t xml:space="preserve"> we </w:t>
+      </w:r>
+      <w:r>
+        <w:t>image</w:t>
+      </w:r>
+      <w:r>
+        <w:t>d</w:t>
+      </w:r>
+      <w:r>
+        <w:t xml:space="preserve"> each well using </w:t>
+      </w:r>
+      <w:commentRangeStart w:id="5"/>
+      <w:r>
+        <w:t>a fluorescence microscope.</w:t>
+      </w:r>
+    </w:p>
+    <w:commentRangeEnd w:id="5"/>
+    <w:p>
+      <w:r>
+        <w:rPr>
+          <w:rStyle w:val="CommentReference"/>
+        </w:rPr>
+        <w:commentReference w:id="5"/>
+      </w:r>
+    </w:p>
+    <w:p>
+      <w:pPr>
+        <w:rPr>
+          <w:b/>
+        </w:rPr>
+      </w:pPr>
+      <w:commentRangeStart w:id="6"/>
+      <w:r>
+        <w:rPr>
+          <w:b/>
+        </w:rPr>
+        <w:t>Implementation</w:t>
+      </w:r>
+      <w:commentRangeEnd w:id="6"/>
+      <w:r>
+        <w:rPr>
+          <w:rStyle w:val="CommentReference"/>
+        </w:rPr>
+        <w:commentReference w:id="6"/>
+      </w:r>
+    </w:p>
+    <w:p>
+      <w:pPr>
+        <w:rPr>
+          <w:b/>
+        </w:rPr>
+      </w:pPr>
+    </w:p>
+    <w:p>
+      <w:commentRangeStart w:id="7"/>
+      <w:r>
+        <w:t>Operation</w:t>
+      </w:r>
+      <w:commentRangeEnd w:id="7"/>
+      <w:r>
+        <w:rPr>
+          <w:rStyle w:val="CommentReference"/>
+        </w:rPr>
+        <w:commentReference w:id="7"/>
+      </w:r>
+    </w:p>
+    <w:p/>
+    <w:p>
+      <w:r>
+        <w:rPr>
+          <w:b/>
+        </w:rPr>
+        <w:t>Automatic selection of migration region</w:t>
       </w:r>
       <w:r>
         <w:t xml:space="preserve"> </w:t>
       </w:r>
-      <w:r>
-        <w:t>various adenocarcinomas including</w:t>
-      </w:r>
-      <w:r>
-        <w:t xml:space="preserve"> prostate </w:t>
-      </w:r>
-      <w:r>
-        <w:fldChar w:fldCharType="begin"/>
-      </w:r>
-      <w:r>
-        <w:instrText xml:space="preserve"> ADDIN EN.CITE &lt;EndNote&gt;&lt;Cite&gt;&lt;Author&gt;Kani&lt;/Author&gt;&lt;Year&gt;2013&lt;/Year&gt;&lt;RecNum&gt;150&lt;/RecNum&gt;&lt;DisplayText&gt;[3]&lt;/DisplayText&gt;&lt;record&gt;&lt;rec-number&gt;150&lt;/rec-number&gt;&lt;foreign-keys&gt;&lt;key app="EN" db-id="de2xv2xvcrztxfexexkpzfznzsaersvvfe02" timestamp="1476143065"&gt;150&lt;/key&gt;&lt;/foreign-keys&gt;&lt;ref-type name="Journal Article"&gt;17&lt;/ref-type&gt;&lt;contributors&gt;&lt;authors&gt;&lt;author&gt;Kani, Kian&lt;/author&gt;&lt;author&gt;Malihi, Paymaneh D&lt;/author&gt;&lt;author&gt;Jiang, Yuqiu&lt;/author&gt;&lt;author&gt;Wang, Haiying&lt;/author&gt;&lt;author&gt;Wang, Yixin&lt;/author&gt;&lt;author&gt;Ruderman, Daniel L&lt;/author&gt;&lt;author&gt;Agus, David B&lt;/author&gt;&lt;author&gt;Mallick, Parag&lt;/author&gt;&lt;author&gt;Gross, Mitchell E&lt;/author&gt;&lt;/authors&gt;&lt;/contributors&gt;&lt;titles&gt;&lt;title&gt;Anterior gradient 2 (AGR2): Blood</w:instrText>
-      </w:r>
-      <w:r>
-        <w:rPr>
-          <w:rFonts w:ascii="Cambria Math" w:hAnsi="Cambria Math" w:cs="Cambria Math"/>
-        </w:rPr>
-        <w:instrText>‐</w:instrText>
-      </w:r>
-      <w:r>
-        <w:instrText>based biomarker elevated in metastatic prostate cancer associated with the neuroendocrine phenotype&lt;/title&gt;&lt;secondary-title&gt;The Prostate&lt;/secondary-title&gt;&lt;/titles&gt;&lt;periodical&gt;&lt;full-title&gt;The Prostate&lt;/full-title&gt;&lt;/periodical&gt;&lt;pages&gt;306-315&lt;/pages&gt;&lt;volume&gt;73&lt;/volume&gt;&lt;number&gt;3&lt;/number&gt;&lt;dates&gt;&lt;year&gt;2013&lt;/year&gt;&lt;/dates&gt;&lt;isbn&gt;1097-0045&lt;/isbn&gt;&lt;urls&gt;&lt;/urls&gt;&lt;/record&gt;&lt;/Cite&gt;&lt;/EndNote&gt;</w:instrText>
-      </w:r>
-      <w:r>
-        <w:fldChar w:fldCharType="separate"/>
-      </w:r>
-      <w:r>
-        <w:rPr>
-          <w:noProof/>
-        </w:rPr>
-        <w:t>[3]</w:t>
-      </w:r>
-      <w:r>
-        <w:fldChar w:fldCharType="end"/>
-      </w:r>
-      <w:r>
-        <w:t xml:space="preserve"> and breast cancer </w:t>
-      </w:r>
-      <w:r>
-        <w:fldChar w:fldCharType="begin"/>
-      </w:r>
-      <w:r>
-        <w:instrText xml:space="preserve"> ADDIN EN.CITE &lt;EndNote&gt;&lt;Cite&gt;&lt;Author&gt;Fritzsche&lt;/Author&gt;&lt;Year&gt;2006&lt;/Year&gt;&lt;RecNum&gt;151&lt;/RecNum&gt;&lt;DisplayText&gt;[4]&lt;/DisplayText&gt;&lt;record&gt;&lt;rec-number&gt;151&lt;/rec-number&gt;&lt;foreign-keys&gt;&lt;key app="EN" db-id="de2xv2xvcrztxfexexkpzfznzsaersvvfe02" timestamp="1476143256"&gt;151&lt;/key&gt;&lt;/foreign-keys&gt;&lt;ref-type name="Journal Article"&gt;17&lt;/ref-type&gt;&lt;contributors&gt;&lt;authors&gt;&lt;author&gt;Fritzsche, Florian Rudolf&lt;/author&gt;&lt;author&gt;Dahl, Edgar&lt;/author&gt;&lt;author&gt;Pahl, Stefan&lt;/author&gt;&lt;author&gt;Burkhardt, Mick&lt;/author&gt;&lt;author&gt;Luo, Jun&lt;/author&gt;&lt;author&gt;Mayordomo, Empar&lt;/author&gt;&lt;author&gt;Gansukh, Tserenchunt&lt;/author&gt;&lt;author&gt;Dankof, Anja&lt;/author&gt;&lt;author&gt;Knuechel, Ruth&lt;/author&gt;&lt;author&gt;Denkert, Carsten&lt;/author&gt;&lt;/authors&gt;&lt;/contributors&gt;&lt;titles&gt;&lt;title&gt;Prognostic relevance of AGR2 expression in breast cancer&lt;/title&gt;&lt;secondary-title&gt;Clinical Cancer Research&lt;/secondary-title&gt;&lt;/titles&gt;&lt;periodical&gt;&lt;full-title&gt;Clinical Cancer Research&lt;/full-title&gt;&lt;/periodical&gt;&lt;pages&gt;1728-1734&lt;/pages&gt;&lt;volume&gt;12&lt;/volume&gt;&lt;number&gt;6&lt;/number&gt;&lt;dates&gt;&lt;year&gt;2006&lt;/year&gt;&lt;/dates&gt;&lt;isbn&gt;1078-0432&lt;/isbn&gt;&lt;urls&gt;&lt;/urls&gt;&lt;/record&gt;&lt;/Cite&gt;&lt;/EndNote&gt;</w:instrText>
-      </w:r>
-      <w:r>
-        <w:fldChar w:fldCharType="separate"/>
-      </w:r>
-      <w:r>
-        <w:rPr>
-          <w:noProof/>
-        </w:rPr>
-        <w:t>[4]</w:t>
-      </w:r>
-      <w:r>
-        <w:fldChar w:fldCharType="end"/>
-      </w:r>
-      <w:r>
-        <w:t xml:space="preserve">. Therefore, AGR2 </w:t>
-      </w:r>
-      <w:r>
-        <w:t xml:space="preserve">is </w:t>
-      </w:r>
-      <w:r>
-        <w:t xml:space="preserve">a </w:t>
-      </w:r>
-      <w:r>
-        <w:t>bio</w:t>
-      </w:r>
-      <w:r>
-        <w:t>marker</w:t>
-      </w:r>
-      <w:r>
-        <w:t xml:space="preserve"> and </w:t>
-      </w:r>
-      <w:r>
-        <w:t>therapeutic</w:t>
-      </w:r>
-      <w:r>
-        <w:t xml:space="preserve"> target </w:t>
-      </w:r>
-      <w:r>
-        <w:t xml:space="preserve">that will provide a suitable </w:t>
-      </w:r>
-      <w:r>
-        <w:t>biological readout of cell migration for our pipeline to quantify.</w:t>
-      </w:r>
-      <w:r>
-        <w:t xml:space="preserve"> In other words, </w:t>
-      </w:r>
-      <w:r>
-        <w:t>because AGR2 is known to promote cell migration, it is ideal for testing a computational platform’s ability to detect changes in cell migration</w:t>
+    </w:p>
+    <w:p/>
+    <w:p>
+      <w:r>
+        <w:t xml:space="preserve">We first </w:t>
+      </w:r>
+      <w:r>
+        <w:t>create</w:t>
+      </w:r>
+      <w:r>
+        <w:t>d</w:t>
+      </w:r>
+      <w:r>
+        <w:t xml:space="preserve"> a mask</w:t>
+      </w:r>
+      <w:r>
+        <w:t xml:space="preserve"> </w:t>
+      </w:r>
+      <w:r>
+        <w:t>corresponding to the</w:t>
+      </w:r>
+      <w:r>
+        <w:t xml:space="preserve"> area covered by cells using standard deviation filtering and applying a series of morphological operations in </w:t>
+      </w:r>
+      <w:hyperlink r:id="rId11" w:history="1">
+        <w:proofErr w:type="spellStart"/>
+        <w:r>
+          <w:rPr>
+            <w:rStyle w:val="Hyperlink"/>
+          </w:rPr>
+          <w:t>Mat</w:t>
+        </w:r>
+        <w:r>
+          <w:rPr>
+            <w:rStyle w:val="Hyperlink"/>
+          </w:rPr>
+          <w:t>l</w:t>
+        </w:r>
+        <w:r>
+          <w:rPr>
+            <w:rStyle w:val="Hyperlink"/>
+          </w:rPr>
+          <w:t>ab</w:t>
+        </w:r>
+        <w:proofErr w:type="spellEnd"/>
+      </w:hyperlink>
+      <w:r>
+        <w:t xml:space="preserve"> R2016a</w:t>
+      </w:r>
+      <w:r>
+        <w:t xml:space="preserve"> </w:t>
+      </w:r>
+      <w:r>
+        <w:t>(Math</w:t>
+      </w:r>
+      <w:r>
+        <w:t>W</w:t>
+      </w:r>
+      <w:r>
+        <w:t>orks)</w:t>
+      </w:r>
+      <w:r>
+        <w:t xml:space="preserve"> </w:t>
+      </w:r>
+      <w:r>
+        <w:t xml:space="preserve">as shown in </w:t>
+      </w:r>
+      <w:r>
+        <w:t>F</w:t>
+      </w:r>
+      <w:r>
+        <w:t>igure 1</w:t>
       </w:r>
       <w:r>
         <w:t>.</w:t>
@@ -723,493 +1212,24 @@
     </w:p>
     <w:p/>
     <w:p>
-      <w:r>
-        <w:lastRenderedPageBreak/>
-        <w:t xml:space="preserve">In this work, we describe an experimental and computational pipeline to </w:t>
-      </w:r>
-      <w:r>
-        <w:t>quantitate</w:t>
-      </w:r>
-      <w:r>
-        <w:t xml:space="preserve"> </w:t>
-      </w:r>
-      <w:r>
-        <w:t xml:space="preserve">cell migration. We demonstrate this pipeline by quantifying migration of MDA-MB-231 </w:t>
-      </w:r>
-      <w:r>
-        <w:t xml:space="preserve">cells, </w:t>
-      </w:r>
-      <w:r>
-        <w:t>a breast cancer cell line know</w:t>
-      </w:r>
-      <w:r>
-        <w:t>n</w:t>
-      </w:r>
-      <w:r>
-        <w:t xml:space="preserve"> to migrate </w:t>
-      </w:r>
-      <w:r>
-        <w:t xml:space="preserve">aggressively </w:t>
-      </w:r>
-      <w:r>
-        <w:fldChar w:fldCharType="begin"/>
-      </w:r>
-      <w:r>
-        <w:instrText xml:space="preserve"> ADDIN EN.CITE &lt;EndNote&gt;&lt;Cite&gt;&lt;Author&gt;Price&lt;/Author&gt;&lt;Year&gt;1999&lt;/Year&gt;&lt;RecNum&gt;152&lt;/RecNum&gt;&lt;DisplayText&gt;[5]&lt;/DisplayText&gt;&lt;record&gt;&lt;rec-number&gt;152&lt;/rec-number&gt;&lt;foreign-keys&gt;&lt;key app="EN" db-id="de2xv2xvcrztxfexexkpzfznzsaersvvfe02" timestamp="1476143847"&gt;152&lt;/key&gt;&lt;/foreign-keys&gt;&lt;ref-type name="Journal Article"&gt;17&lt;/ref-type&gt;&lt;contributors&gt;&lt;authors&gt;&lt;author&gt;Price, John T&lt;/author&gt;&lt;author&gt;Tiganis, Tony&lt;/author&gt;&lt;author&gt;Agarwal, Anurag&lt;/author&gt;&lt;author&gt;Djakiew, Daniel&lt;/author&gt;&lt;author&gt;Thompson, Erik W&lt;/author&gt;&lt;/authors&gt;&lt;/contributors&gt;&lt;titles&gt;&lt;title&gt;Epidermal growth factor promotes MDA-MB-231 breast cancer cell migration through a phosphatidylinositol 3′-kinase and phospholipase C-dependent mechanism&lt;/title&gt;&lt;secondary-title&gt;Cancer research&lt;/secondary-title&gt;&lt;/titles&gt;&lt;periodical&gt;&lt;full-title&gt;Cancer research&lt;/full-title&gt;&lt;/periodical&gt;&lt;pages&gt;5475-5478&lt;/pages&gt;&lt;volume&gt;59&lt;/volume&gt;&lt;number&gt;21&lt;/number&gt;&lt;dates&gt;&lt;year&gt;1999&lt;/year&gt;&lt;/dates&gt;&lt;isbn&gt;0008-5472&lt;/isbn&gt;&lt;urls&gt;&lt;/urls&gt;&lt;/record&gt;&lt;/Cite&gt;&lt;/EndNote&gt;</w:instrText>
-      </w:r>
-      <w:r>
-        <w:fldChar w:fldCharType="separate"/>
-      </w:r>
-      <w:r>
-        <w:rPr>
-          <w:noProof/>
-        </w:rPr>
-        <w:t>[5]</w:t>
-      </w:r>
-      <w:r>
-        <w:fldChar w:fldCharType="end"/>
-      </w:r>
-      <w:r>
-        <w:t xml:space="preserve">. </w:t>
-      </w:r>
-      <w:r>
-        <w:t xml:space="preserve"> </w:t>
-      </w:r>
-      <w:r>
-        <w:t xml:space="preserve">We show that blocking the </w:t>
-      </w:r>
-      <w:r>
-        <w:t>extracellu</w:t>
-      </w:r>
-      <w:r>
-        <w:t>l</w:t>
-      </w:r>
-      <w:r>
-        <w:t>ar</w:t>
-      </w:r>
-      <w:r>
-        <w:t xml:space="preserve"> </w:t>
-      </w:r>
-      <w:r>
-        <w:t xml:space="preserve">AGR2 </w:t>
-      </w:r>
-      <w:r>
-        <w:t>(</w:t>
-      </w:r>
-      <w:r>
-        <w:t>eAGR2</w:t>
-      </w:r>
-      <w:r>
-        <w:t>)</w:t>
-      </w:r>
-      <w:r>
-        <w:t xml:space="preserve"> with a</w:t>
-      </w:r>
-      <w:r>
-        <w:t xml:space="preserve"> neutralizing</w:t>
-      </w:r>
-      <w:r>
-        <w:t xml:space="preserve"> antibody that binds specifically to AGR2 (referred to as AGR2-Ab)</w:t>
-      </w:r>
-      <w:r>
-        <w:t xml:space="preserve"> in cell</w:t>
-      </w:r>
-      <w:r>
-        <w:t xml:space="preserve"> medi</w:t>
-      </w:r>
-      <w:r>
-        <w:t>um</w:t>
-      </w:r>
-      <w:r>
-        <w:t xml:space="preserve"> prevents the migration of the MDA-MB-231 cells.</w:t>
-      </w:r>
-      <w:r>
-        <w:t xml:space="preserve"> Our pipeline aids in the verification of well-established hypotheses and it can be used to test new hypotheses, thus aiding in and accelerating the drug discovery process.</w:t>
+      <w:pPr>
+        <w:jc w:val="center"/>
+      </w:pPr>
+      <w:r>
+        <w:t>&lt;</w:t>
+      </w:r>
+      <w:r>
+        <w:rPr>
+          <w:highlight w:val="yellow"/>
+        </w:rPr>
+        <w:t>Insert Figure 1</w:t>
+      </w:r>
+      <w:r>
+        <w:t>&gt;</w:t>
       </w:r>
     </w:p>
     <w:p/>
     <w:p>
-      <w:pPr>
-        <w:pStyle w:val="Heading1"/>
-      </w:pPr>
-      <w:r>
-        <w:t>Methods</w:t>
-      </w:r>
-    </w:p>
-    <w:p/>
-    <w:p>
-      <w:r>
-        <w:rPr>
-          <w:b/>
-        </w:rPr>
-        <w:t>Cell migration assay:</w:t>
-      </w:r>
-      <w:r>
-        <w:t xml:space="preserve"> </w:t>
-      </w:r>
-      <w:r>
-        <w:t xml:space="preserve"> The </w:t>
-      </w:r>
-      <w:proofErr w:type="spellStart"/>
-      <w:r>
-        <w:t>Oris</w:t>
-      </w:r>
-      <w:proofErr w:type="spellEnd"/>
-      <w:r>
-        <w:t xml:space="preserve">™ </w:t>
-      </w:r>
-      <w:r>
-        <w:t xml:space="preserve">migration </w:t>
-      </w:r>
-      <w:r>
-        <w:t xml:space="preserve">assay use </w:t>
-      </w:r>
-      <w:r>
-        <w:t xml:space="preserve">a </w:t>
-      </w:r>
-      <w:r>
-        <w:t xml:space="preserve">physical barrier </w:t>
-      </w:r>
-      <w:r>
-        <w:t xml:space="preserve">“stopper” </w:t>
-      </w:r>
-      <w:r>
-        <w:t xml:space="preserve">to create a </w:t>
-      </w:r>
-      <w:r>
-        <w:t xml:space="preserve">defined circular region that is intended prevent cell adhesion at the start of the assay.  This </w:t>
-      </w:r>
-      <w:r>
-        <w:t>central cell-free detection zone i</w:t>
-      </w:r>
-      <w:r>
-        <w:t>s in</w:t>
-      </w:r>
-      <w:r>
-        <w:t xml:space="preserve"> the center of each well of a 96-well plate.</w:t>
-      </w:r>
-      <w:r>
-        <w:t xml:space="preserve"> As the cells migrate to the cell-free zone over 24-48 hours, real-time assessment of migratory cells allows acquisition of </w:t>
-      </w:r>
-      <w:r>
-        <w:t>richer data sets.</w:t>
-      </w:r>
-      <w:r>
-        <w:t xml:space="preserve">  Since there are no artificial membranes or inserts in the light path through which cells must pass, this assa</w:t>
-      </w:r>
-      <w:r>
-        <w:t>y is amenable to quantification with microscopy.</w:t>
-      </w:r>
-      <w:r>
-        <w:t xml:space="preserve"> </w:t>
-      </w:r>
-      <w:r>
-        <w:t>We use</w:t>
-      </w:r>
-      <w:r>
-        <w:t>d</w:t>
-      </w:r>
-      <w:r>
-        <w:t xml:space="preserve"> the </w:t>
-      </w:r>
-      <w:proofErr w:type="spellStart"/>
-      <w:r>
-        <w:t>Oris</w:t>
-      </w:r>
-      <w:proofErr w:type="spellEnd"/>
-      <w:r>
-        <w:t xml:space="preserve"> cell migration assay from Platypus Technologies to create migration regions by inserting stoppers in e</w:t>
-      </w:r>
-      <w:r>
-        <w:t xml:space="preserve">ach of the 96 wells on a plate. </w:t>
-      </w:r>
-      <w:r>
-        <w:t xml:space="preserve">Shortly after inserting the stoppers, we </w:t>
-      </w:r>
-      <w:r>
-        <w:t>seed</w:t>
-      </w:r>
-      <w:r>
-        <w:t>ed</w:t>
-      </w:r>
-      <w:r>
-        <w:t xml:space="preserve"> MDA-MB-231 cells and </w:t>
-      </w:r>
-      <w:r>
-        <w:t>wait</w:t>
-      </w:r>
-      <w:r>
-        <w:t>ed</w:t>
-      </w:r>
-      <w:r>
-        <w:t xml:space="preserve"> until they </w:t>
-      </w:r>
-      <w:r>
-        <w:t xml:space="preserve">reached </w:t>
-      </w:r>
-      <w:r>
-        <w:t>80% confluent</w:t>
-      </w:r>
-      <w:r>
-        <w:t xml:space="preserve"> (approximately </w:t>
-      </w:r>
-      <w:r>
-        <w:t>24</w:t>
-      </w:r>
-      <w:r>
-        <w:rPr>
-          <w:i/>
-        </w:rPr>
-        <w:t xml:space="preserve"> </w:t>
-      </w:r>
-      <w:r>
-        <w:t>hours)</w:t>
-      </w:r>
-      <w:r>
-        <w:t>.</w:t>
-      </w:r>
-      <w:r>
-        <w:t xml:space="preserve"> We then fed cells with </w:t>
-      </w:r>
-      <w:r>
-        <w:t xml:space="preserve">either </w:t>
-      </w:r>
-      <w:r>
-        <w:t>treated or untreated media.</w:t>
-      </w:r>
-      <w:r>
-        <w:t xml:space="preserve"> Next we </w:t>
-      </w:r>
-      <w:r>
-        <w:t>remove</w:t>
-      </w:r>
-      <w:r>
-        <w:t>d</w:t>
-      </w:r>
-      <w:r>
-        <w:t xml:space="preserve"> the stoppers and </w:t>
-      </w:r>
-      <w:r>
-        <w:t>allow</w:t>
-      </w:r>
-      <w:r>
-        <w:t>ed</w:t>
-      </w:r>
-      <w:r>
-        <w:t xml:space="preserve"> the cells to move into the migration region. 4</w:t>
-      </w:r>
-      <w:r>
-        <w:t>8</w:t>
-      </w:r>
-      <w:r>
-        <w:t xml:space="preserve"> hours after removal of the stoppers</w:t>
-      </w:r>
-      <w:r>
-        <w:t>,</w:t>
-      </w:r>
-      <w:r>
-        <w:t xml:space="preserve"> we </w:t>
-      </w:r>
-      <w:r>
-        <w:t>image</w:t>
-      </w:r>
-      <w:r>
-        <w:t>d</w:t>
-      </w:r>
-      <w:r>
-        <w:t xml:space="preserve"> each well using a fluorescence microscope.</w:t>
-      </w:r>
-    </w:p>
-    <w:p/>
-    <w:p>
-      <w:r>
-        <w:rPr>
-          <w:b/>
-        </w:rPr>
-        <w:t>Automatic selection of migration region:</w:t>
-      </w:r>
-      <w:r>
-        <w:t xml:space="preserve"> We first </w:t>
-      </w:r>
-      <w:r>
-        <w:t>create</w:t>
-      </w:r>
-      <w:r>
-        <w:t>d</w:t>
-      </w:r>
-      <w:r>
-        <w:t xml:space="preserve"> a mask</w:t>
-      </w:r>
-      <w:r>
-        <w:t xml:space="preserve"> </w:t>
-      </w:r>
-      <w:r>
-        <w:t>corresponding to the</w:t>
-      </w:r>
-      <w:r>
-        <w:t xml:space="preserve"> area covered by cells using standard deviation filtering and applying a series of morphological operations in </w:t>
-      </w:r>
-      <w:proofErr w:type="spellStart"/>
-      <w:r>
-        <w:t>Matlab</w:t>
-      </w:r>
-      <w:proofErr w:type="spellEnd"/>
-      <w:r>
-        <w:t xml:space="preserve"> R2016a</w:t>
-      </w:r>
-      <w:r>
-        <w:t xml:space="preserve"> </w:t>
-      </w:r>
-      <w:r>
-        <w:t>(Math</w:t>
-      </w:r>
-      <w:r>
-        <w:t>W</w:t>
-      </w:r>
-      <w:r>
-        <w:t>orks)</w:t>
-      </w:r>
-      <w:r>
-        <w:t xml:space="preserve"> </w:t>
-      </w:r>
-      <w:r>
-        <w:t>as shown in figure 1</w:t>
-      </w:r>
-      <w:r>
-        <w:t>.</w:t>
-      </w:r>
-    </w:p>
-    <w:p/>
-    <w:p>
-      <w:r>
-        <w:rPr>
-          <w:noProof/>
-        </w:rPr>
-        <mc:AlternateContent>
-          <mc:Choice Requires="wps">
-            <w:drawing>
-              <wp:anchor distT="0" distB="0" distL="114300" distR="114300" simplePos="0" relativeHeight="251691008" behindDoc="1" locked="0" layoutInCell="1" allowOverlap="1" wp14:anchorId="5BFEC2DC" wp14:editId="57865FD7">
-                <wp:simplePos x="0" y="0"/>
-                <wp:positionH relativeFrom="margin">
-                  <wp:posOffset>0</wp:posOffset>
-                </wp:positionH>
-                <wp:positionV relativeFrom="paragraph">
-                  <wp:posOffset>164465</wp:posOffset>
-                </wp:positionV>
-                <wp:extent cx="5939155" cy="629285"/>
-                <wp:effectExtent l="0" t="0" r="17145" b="18415"/>
-                <wp:wrapTopAndBottom/>
-                <wp:docPr id="3" name="Text Box 18"/>
-                <wp:cNvGraphicFramePr>
-                  <a:graphicFrameLocks xmlns:a="http://schemas.openxmlformats.org/drawingml/2006/main"/>
-                </wp:cNvGraphicFramePr>
-                <a:graphic xmlns:a="http://schemas.openxmlformats.org/drawingml/2006/main">
-                  <a:graphicData uri="http://schemas.microsoft.com/office/word/2010/wordprocessingShape">
-                    <wps:wsp>
-                      <wps:cNvSpPr txBox="1">
-                        <a:spLocks/>
-                      </wps:cNvSpPr>
-                      <wps:spPr bwMode="auto">
-                        <a:xfrm>
-                          <a:off x="0" y="0"/>
-                          <a:ext cx="5939155" cy="629285"/>
-                        </a:xfrm>
-                        <a:prstGeom prst="rect">
-                          <a:avLst/>
-                        </a:prstGeom>
-                        <a:solidFill>
-                          <a:srgbClr val="FFFFFF"/>
-                        </a:solidFill>
-                        <a:ln w="6350">
-                          <a:solidFill>
-                            <a:srgbClr val="000000"/>
-                          </a:solidFill>
-                          <a:miter lim="800000"/>
-                          <a:headEnd/>
-                          <a:tailEnd/>
-                        </a:ln>
-                      </wps:spPr>
-                      <wps:txbx>
-                        <w:txbxContent>
-                          <w:p>
-                            <w:pPr>
-                              <w:rPr>
-                                <w:b/>
-                              </w:rPr>
-                            </w:pPr>
-                            <w:r>
-                              <w:rPr>
-                                <w:b/>
-                              </w:rPr>
-                              <w:t xml:space="preserve">Figure 1 – Sample images immediately after the stopper was removed. </w:t>
-                            </w:r>
-                            <w:r>
-                              <w:t xml:space="preserve">In </w:t>
-                            </w:r>
-                            <w:r>
-                              <w:t>order to identify the migration region, we took images of each well (left), then we select a mask that covers the area utilized by cells, highlighted in green (right).</w:t>
-                            </w:r>
-                          </w:p>
-                        </w:txbxContent>
-                      </wps:txbx>
-                      <wps:bodyPr rot="0" vert="horz" wrap="square" lIns="91440" tIns="45720" rIns="91440" bIns="45720" anchor="t" anchorCtr="0" upright="1">
-                        <a:noAutofit/>
-                      </wps:bodyPr>
-                    </wps:wsp>
-                  </a:graphicData>
-                </a:graphic>
-                <wp14:sizeRelH relativeFrom="margin">
-                  <wp14:pctWidth>0</wp14:pctWidth>
-                </wp14:sizeRelH>
-                <wp14:sizeRelV relativeFrom="margin">
-                  <wp14:pctHeight>0</wp14:pctHeight>
-                </wp14:sizeRelV>
-              </wp:anchor>
-            </w:drawing>
-          </mc:Choice>
-          <mc:Fallback>
-            <w:pict>
-              <v:shapetype w14:anchorId="5BFEC2DC" id="_x0000_t202" coordsize="21600,21600" o:spt="202" path="m,l,21600r21600,l21600,xe">
-                <v:stroke joinstyle="miter"/>
-                <v:path gradientshapeok="t" o:connecttype="rect"/>
-              </v:shapetype>
-              <v:shape id="Text Box 18" o:spid="_x0000_s1026" type="#_x0000_t202" style="position:absolute;margin-left:0;margin-top:12.95pt;width:467.65pt;height:49.55pt;z-index:-251625472;visibility:visible;mso-wrap-style:square;mso-width-percent:0;mso-height-percent:0;mso-wrap-distance-left:9pt;mso-wrap-distance-top:0;mso-wrap-distance-right:9pt;mso-wrap-distance-bottom:0;mso-position-horizontal:absolute;mso-position-horizontal-relative:margin;mso-position-vertical:absolute;mso-position-vertical-relative:text;mso-width-percent:0;mso-height-percent:0;mso-width-relative:margin;mso-height-relative:margin;v-text-anchor:top" o:gfxdata="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" strokeweight=".5pt">
-                <v:path arrowok="t"/>
-                <v:textbox>
-                  <w:txbxContent>
-                    <w:p>
-                      <w:pPr>
-                        <w:rPr>
-                          <w:b/>
-                        </w:rPr>
-                      </w:pPr>
-                      <w:r>
-                        <w:rPr>
-                          <w:b/>
-                        </w:rPr>
-                        <w:t xml:space="preserve">Figure 1 – Sample images immediately after the stopper was removed. </w:t>
-                      </w:r>
-                      <w:r>
-                        <w:t xml:space="preserve">In </w:t>
-                      </w:r>
-                      <w:r>
-                        <w:t>order to identify the migration region, we took images of each well (left), then we select a mask that covers the area utilized by cells, highlighted in green (right).</w:t>
-                      </w:r>
-                    </w:p>
-                  </w:txbxContent>
-                </v:textbox>
-                <w10:wrap type="topAndBottom" anchorx="margin"/>
-              </v:shape>
-            </w:pict>
-          </mc:Fallback>
-        </mc:AlternateContent>
-      </w:r>
-      <w:r>
-        <w:t xml:space="preserve"> </w:t>
-      </w:r>
-    </w:p>
-    <w:p/>
-    <w:p>
       <w:r>
         <w:t xml:space="preserve">Note that these images are </w:t>
       </w:r>
@@ -1220,7 +1240,13 @@
         <w:t xml:space="preserve"> (green is used throughout to highlight software outputs</w:t>
       </w:r>
       <w:r>
-        <w:t xml:space="preserve"> as is shown in the right panel of figure 1</w:t>
+        <w:t xml:space="preserve"> as is shown in the right panel of </w:t>
+      </w:r>
+      <w:r>
+        <w:t>F</w:t>
+      </w:r>
+      <w:r>
+        <w:t>igure 1</w:t>
       </w:r>
       <w:r>
         <w:t xml:space="preserve">), hence every pixel’s value belongs to the interval </w:t>
@@ -2222,7 +2248,14 @@
         <w:rPr>
           <w:rFonts w:eastAsiaTheme="minorEastAsia"/>
         </w:rPr>
-        <w:t xml:space="preserve"> is the sum of all the pixel</w:t>
+        <w:t xml:space="preserve"> is the </w:t>
+      </w:r>
+      <w:r>
+        <w:rPr>
+          <w:rFonts w:eastAsiaTheme="minorEastAsia"/>
+        </w:rPr>
+        <w:lastRenderedPageBreak/>
+        <w:t>sum of all the pixel</w:t>
       </w:r>
       <w:r>
         <w:rPr>
@@ -2883,197 +2916,28 @@
         <w:t xml:space="preserve">Figure 2 shows the optimal circular region selected by the genetic algorithm when the input is the image from </w:t>
       </w:r>
       <w:r>
-        <w:t>f</w:t>
+        <w:t>F</w:t>
       </w:r>
       <w:r>
         <w:t>igure 1.</w:t>
       </w:r>
     </w:p>
-    <w:p>
-      <w:r>
-        <w:rPr>
-          <w:noProof/>
-        </w:rPr>
-        <mc:AlternateContent>
-          <mc:Choice Requires="wps">
-            <w:drawing>
-              <wp:anchor distT="0" distB="0" distL="114300" distR="114300" simplePos="0" relativeHeight="251693056" behindDoc="1" locked="0" layoutInCell="1" allowOverlap="1" wp14:anchorId="43C0B0D0" wp14:editId="524BEBBC">
-                <wp:simplePos x="0" y="0"/>
-                <wp:positionH relativeFrom="margin">
-                  <wp:posOffset>0</wp:posOffset>
-                </wp:positionH>
-                <wp:positionV relativeFrom="paragraph">
-                  <wp:posOffset>165100</wp:posOffset>
-                </wp:positionV>
-                <wp:extent cx="5939155" cy="629285"/>
-                <wp:effectExtent l="0" t="0" r="17145" b="18415"/>
-                <wp:wrapTopAndBottom/>
-                <wp:docPr id="2" name="Text Box 12"/>
-                <wp:cNvGraphicFramePr>
-                  <a:graphicFrameLocks xmlns:a="http://schemas.openxmlformats.org/drawingml/2006/main"/>
-                </wp:cNvGraphicFramePr>
-                <a:graphic xmlns:a="http://schemas.openxmlformats.org/drawingml/2006/main">
-                  <a:graphicData uri="http://schemas.microsoft.com/office/word/2010/wordprocessingShape">
-                    <wps:wsp>
-                      <wps:cNvSpPr txBox="1">
-                        <a:spLocks/>
-                      </wps:cNvSpPr>
-                      <wps:spPr bwMode="auto">
-                        <a:xfrm>
-                          <a:off x="0" y="0"/>
-                          <a:ext cx="5939155" cy="629285"/>
-                        </a:xfrm>
-                        <a:prstGeom prst="rect">
-                          <a:avLst/>
-                        </a:prstGeom>
-                        <a:solidFill>
-                          <a:srgbClr val="FFFFFF"/>
-                        </a:solidFill>
-                        <a:ln w="6350">
-                          <a:solidFill>
-                            <a:srgbClr val="000000"/>
-                          </a:solidFill>
-                          <a:miter lim="800000"/>
-                          <a:headEnd/>
-                          <a:tailEnd/>
-                        </a:ln>
-                      </wps:spPr>
-                      <wps:txbx>
-                        <w:txbxContent>
-                          <w:p>
-                            <w:pPr>
-                              <w:rPr>
-                                <w:b/>
-                              </w:rPr>
-                            </w:pPr>
-                            <w:r>
-                              <w:rPr>
-                                <w:b/>
-                              </w:rPr>
-                              <w:t xml:space="preserve">Figure </w:t>
-                            </w:r>
-                            <w:r>
-                              <w:rPr>
-                                <w:b/>
-                              </w:rPr>
-                              <w:t>2</w:t>
-                            </w:r>
-                            <w:r>
-                              <w:rPr>
-                                <w:b/>
-                              </w:rPr>
-                              <w:t xml:space="preserve"> – </w:t>
-                            </w:r>
-                            <w:r>
-                              <w:rPr>
-                                <w:b/>
-                              </w:rPr>
-                              <w:t>Automatically-selected migration region</w:t>
-                            </w:r>
-                            <w:r>
-                              <w:rPr>
-                                <w:b/>
-                              </w:rPr>
-                              <w:t xml:space="preserve">. </w:t>
-                            </w:r>
-                            <w:r>
-                              <w:t xml:space="preserve">The genetic algorithm selects </w:t>
-                            </w:r>
-                            <w:r>
-                              <w:t xml:space="preserve">the largest circle which contains the least number of </w:t>
-                            </w:r>
-                            <w:r>
-                              <w:t>masked</w:t>
-                            </w:r>
-                            <w:r>
-                              <w:t xml:space="preserve"> pixels</w:t>
-                            </w:r>
-                            <w:r>
-                              <w:t xml:space="preserve"> from the cell area mask. This optimal circle is the migration region.</w:t>
-                            </w:r>
-                          </w:p>
-                        </w:txbxContent>
-                      </wps:txbx>
-                      <wps:bodyPr rot="0" vert="horz" wrap="square" lIns="91440" tIns="45720" rIns="91440" bIns="45720" anchor="t" anchorCtr="0" upright="1">
-                        <a:noAutofit/>
-                      </wps:bodyPr>
-                    </wps:wsp>
-                  </a:graphicData>
-                </a:graphic>
-                <wp14:sizeRelH relativeFrom="margin">
-                  <wp14:pctWidth>0</wp14:pctWidth>
-                </wp14:sizeRelH>
-                <wp14:sizeRelV relativeFrom="margin">
-                  <wp14:pctHeight>0</wp14:pctHeight>
-                </wp14:sizeRelV>
-              </wp:anchor>
-            </w:drawing>
-          </mc:Choice>
-          <mc:Fallback>
-            <w:pict>
-              <v:shape w14:anchorId="43C0B0D0" id="Text Box 12" o:spid="_x0000_s1027" type="#_x0000_t202" style="position:absolute;margin-left:0;margin-top:13pt;width:467.65pt;height:49.55pt;z-index:-251623424;visibility:visible;mso-wrap-style:square;mso-width-percent:0;mso-height-percent:0;mso-wrap-distance-left:9pt;mso-wrap-distance-top:0;mso-wrap-distance-right:9pt;mso-wrap-distance-bottom:0;mso-position-horizontal:absolute;mso-position-horizontal-relative:margin;mso-position-vertical:absolute;mso-position-vertical-relative:text;mso-width-percent:0;mso-height-percent:0;mso-width-relative:margin;mso-height-relative:margin;v-text-anchor:top" o:gfxdata="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" strokeweight=".5pt">
-                <v:path arrowok="t"/>
-                <v:textbox>
-                  <w:txbxContent>
-                    <w:p>
-                      <w:pPr>
-                        <w:rPr>
-                          <w:b/>
-                        </w:rPr>
-                      </w:pPr>
-                      <w:r>
-                        <w:rPr>
-                          <w:b/>
-                        </w:rPr>
-                        <w:t xml:space="preserve">Figure </w:t>
-                      </w:r>
-                      <w:r>
-                        <w:rPr>
-                          <w:b/>
-                        </w:rPr>
-                        <w:t>2</w:t>
-                      </w:r>
-                      <w:r>
-                        <w:rPr>
-                          <w:b/>
-                        </w:rPr>
-                        <w:t xml:space="preserve"> – </w:t>
-                      </w:r>
-                      <w:r>
-                        <w:rPr>
-                          <w:b/>
-                        </w:rPr>
-                        <w:t>Automatically-selected migration region</w:t>
-                      </w:r>
-                      <w:r>
-                        <w:rPr>
-                          <w:b/>
-                        </w:rPr>
-                        <w:t xml:space="preserve">. </w:t>
-                      </w:r>
-                      <w:r>
-                        <w:t xml:space="preserve">The genetic algorithm selects </w:t>
-                      </w:r>
-                      <w:r>
-                        <w:t xml:space="preserve">the largest circle which contains the least number of </w:t>
-                      </w:r>
-                      <w:r>
-                        <w:t>masked</w:t>
-                      </w:r>
-                      <w:r>
-                        <w:t xml:space="preserve"> pixels</w:t>
-                      </w:r>
-                      <w:r>
-                        <w:t xml:space="preserve"> from the cell area mask. This optimal circle is the migration region.</w:t>
-                      </w:r>
-                    </w:p>
-                  </w:txbxContent>
-                </v:textbox>
-                <w10:wrap type="topAndBottom" anchorx="margin"/>
-              </v:shape>
-            </w:pict>
-          </mc:Fallback>
-        </mc:AlternateContent>
+    <w:p/>
+    <w:p>
+      <w:pPr>
+        <w:jc w:val="center"/>
+      </w:pPr>
+      <w:r>
+        <w:t>&lt;</w:t>
+      </w:r>
+      <w:r>
+        <w:rPr>
+          <w:highlight w:val="yellow"/>
+        </w:rPr>
+        <w:t>Insert Figure 2</w:t>
+      </w:r>
+      <w:r>
+        <w:t>&gt;</w:t>
       </w:r>
     </w:p>
     <w:p>
@@ -3193,7 +3057,13 @@
         <w:t>median pixel intensity of the migration region immediately after the stopper was removed</w:t>
       </w:r>
       <w:r>
-        <w:t xml:space="preserve"> (i.e., the green region in figure 2)</w:t>
+        <w:t xml:space="preserve"> (i.e., the green region in </w:t>
+      </w:r>
+      <w:r>
+        <w:t>F</w:t>
+      </w:r>
+      <w:r>
+        <w:t>igure 2)</w:t>
       </w:r>
       <w:r>
         <w:t>.</w:t>
@@ -3485,6 +3355,11 @@
       </w:tr>
     </w:tbl>
     <w:p>
+      <w:pPr>
+        <w:rPr>
+          <w:rFonts w:eastAsiaTheme="minorEastAsia"/>
+        </w:rPr>
+      </w:pPr>
       <w:r>
         <w:rPr>
           <w:rFonts w:eastAsiaTheme="minorEastAsia"/>
@@ -3824,8 +3699,65 @@
         <w:t>.</w:t>
       </w:r>
     </w:p>
+    <w:p>
+      <w:pPr>
+        <w:rPr>
+          <w:rFonts w:eastAsiaTheme="minorEastAsia"/>
+        </w:rPr>
+      </w:pPr>
+    </w:p>
+    <w:p>
+      <w:pPr>
+        <w:rPr>
+          <w:b/>
+        </w:rPr>
+      </w:pPr>
+      <w:r>
+        <w:rPr>
+          <w:b/>
+        </w:rPr>
+        <w:t>Preprint</w:t>
+      </w:r>
+    </w:p>
     <w:p/>
     <w:p>
+      <w:r>
+        <w:t xml:space="preserve">A previous version of this manuscript is available from </w:t>
+      </w:r>
+      <w:proofErr w:type="spellStart"/>
+      <w:r>
+        <w:t>bioRxiv</w:t>
+      </w:r>
+      <w:proofErr w:type="spellEnd"/>
+      <w:r>
+        <w:t xml:space="preserve">:  </w:t>
+      </w:r>
+      <w:hyperlink r:id="rId12" w:history="1">
+        <w:r>
+          <w:rPr>
+            <w:rStyle w:val="Hyperlink"/>
+          </w:rPr>
+          <w:t>https://doi.org/10.1101/130526</w:t>
+        </w:r>
+      </w:hyperlink>
+      <w:r>
+        <w:t xml:space="preserve"> </w:t>
+      </w:r>
+      <w:commentRangeStart w:id="8"/>
+      <w:r>
+        <w:t>[10]</w:t>
+      </w:r>
+      <w:commentRangeEnd w:id="8"/>
+      <w:r>
+        <w:rPr>
+          <w:rStyle w:val="CommentReference"/>
+        </w:rPr>
+        <w:commentReference w:id="8"/>
+      </w:r>
+    </w:p>
+    <w:p/>
+    <w:p/>
+    <w:p>
       <w:pPr>
         <w:pStyle w:val="Heading1"/>
       </w:pPr>
@@ -3947,7 +3879,7 @@
         <w:t xml:space="preserve">(Ctrl-Ab) </w:t>
       </w:r>
       <w:r>
-        <w:t xml:space="preserve">which is </w:t>
+        <w:t xml:space="preserve">which  </w:t>
       </w:r>
       <w:r>
         <w:t>does not affect cell migration</w:t>
@@ -3971,7 +3903,13 @@
         <w:t>)</w:t>
       </w:r>
       <w:r>
-        <w:t xml:space="preserve"> are shown in figure 3</w:t>
+        <w:t xml:space="preserve"> are shown in </w:t>
+      </w:r>
+      <w:r>
+        <w:t>F</w:t>
+      </w:r>
+      <w:r>
+        <w:t>igure 3</w:t>
       </w:r>
       <w:r>
         <w:t xml:space="preserve"> (top)</w:t>
@@ -3980,125 +3918,26 @@
         <w:t>.</w:t>
       </w:r>
     </w:p>
-    <w:p>
-      <w:r>
-        <w:rPr>
-          <w:noProof/>
-        </w:rPr>
-        <mc:AlternateContent>
-          <mc:Choice Requires="wps">
-            <w:drawing>
-              <wp:anchor distT="0" distB="0" distL="114300" distR="114300" simplePos="0" relativeHeight="251695104" behindDoc="1" locked="0" layoutInCell="1" allowOverlap="1" wp14:anchorId="16FDAC1F" wp14:editId="1CC0D231">
-                <wp:simplePos x="0" y="0"/>
-                <wp:positionH relativeFrom="margin">
-                  <wp:posOffset>0</wp:posOffset>
-                </wp:positionH>
-                <wp:positionV relativeFrom="paragraph">
-                  <wp:posOffset>164465</wp:posOffset>
-                </wp:positionV>
-                <wp:extent cx="6144260" cy="794385"/>
-                <wp:effectExtent l="0" t="0" r="15240" b="18415"/>
-                <wp:wrapTopAndBottom/>
-                <wp:docPr id="1" name="Text Box 19"/>
-                <wp:cNvGraphicFramePr>
-                  <a:graphicFrameLocks xmlns:a="http://schemas.openxmlformats.org/drawingml/2006/main"/>
-                </wp:cNvGraphicFramePr>
-                <a:graphic xmlns:a="http://schemas.openxmlformats.org/drawingml/2006/main">
-                  <a:graphicData uri="http://schemas.microsoft.com/office/word/2010/wordprocessingShape">
-                    <wps:wsp>
-                      <wps:cNvSpPr txBox="1">
-                        <a:spLocks/>
-                      </wps:cNvSpPr>
-                      <wps:spPr bwMode="auto">
-                        <a:xfrm>
-                          <a:off x="0" y="0"/>
-                          <a:ext cx="6144260" cy="794385"/>
-                        </a:xfrm>
-                        <a:prstGeom prst="rect">
-                          <a:avLst/>
-                        </a:prstGeom>
-                        <a:solidFill>
-                          <a:srgbClr val="FFFFFF"/>
-                        </a:solidFill>
-                        <a:ln w="6350">
-                          <a:solidFill>
-                            <a:srgbClr val="000000"/>
-                          </a:solidFill>
-                          <a:miter lim="800000"/>
-                          <a:headEnd/>
-                          <a:tailEnd/>
-                        </a:ln>
-                      </wps:spPr>
-                      <wps:txbx>
-                        <w:txbxContent>
-                          <w:p>
-                            <w:r>
-                              <w:rPr>
-                                <w:b/>
-                              </w:rPr>
-                              <w:t>Figure 3 – Quantifying cell migration.</w:t>
-                            </w:r>
-                            <w:r>
-                              <w:t xml:space="preserve"> Representative images (replicate 1) of each condition are shown (top). </w:t>
-                            </w:r>
-                            <w:r>
-                              <w:t>10nM</w:t>
-                            </w:r>
-                            <w:r>
-                              <w:t xml:space="preserve"> of Taxol and the10µg/mL of the H10 peptide show similar levels of migration inhibition compared to the positive and negative controls. Our metric (bottom) allows us to quantify the qualitative results (top).</w:t>
-                            </w:r>
-                          </w:p>
-                        </w:txbxContent>
-                      </wps:txbx>
-                      <wps:bodyPr rot="0" vert="horz" wrap="square" lIns="91440" tIns="45720" rIns="91440" bIns="45720" anchor="t" anchorCtr="0" upright="1">
-                        <a:noAutofit/>
-                      </wps:bodyPr>
-                    </wps:wsp>
-                  </a:graphicData>
-                </a:graphic>
-                <wp14:sizeRelH relativeFrom="margin">
-                  <wp14:pctWidth>0</wp14:pctWidth>
-                </wp14:sizeRelH>
-                <wp14:sizeRelV relativeFrom="margin">
-                  <wp14:pctHeight>0</wp14:pctHeight>
-                </wp14:sizeRelV>
-              </wp:anchor>
-            </w:drawing>
-          </mc:Choice>
-          <mc:Fallback>
-            <w:pict>
-              <v:shape w14:anchorId="16FDAC1F" id="Text Box 19" o:spid="_x0000_s1028" type="#_x0000_t202" style="position:absolute;margin-left:0;margin-top:12.95pt;width:483.8pt;height:62.55pt;z-index:-251621376;visibility:visible;mso-wrap-style:square;mso-width-percent:0;mso-height-percent:0;mso-wrap-distance-left:9pt;mso-wrap-distance-top:0;mso-wrap-distance-right:9pt;mso-wrap-distance-bottom:0;mso-position-horizontal:absolute;mso-position-horizontal-relative:margin;mso-position-vertical:absolute;mso-position-vertical-relative:text;mso-width-percent:0;mso-height-percent:0;mso-width-relative:margin;mso-height-relative:margin;v-text-anchor:top" o:gfxdata="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" strokeweight=".5pt">
-                <v:path arrowok="t"/>
-                <v:textbox>
-                  <w:txbxContent>
-                    <w:p>
-                      <w:r>
-                        <w:rPr>
-                          <w:b/>
-                        </w:rPr>
-                        <w:t>Figure 3 – Quantifying cell migration.</w:t>
-                      </w:r>
-                      <w:r>
-                        <w:t xml:space="preserve"> Representative images (replicate 1) of each condition are shown (top). </w:t>
-                      </w:r>
-                      <w:r>
-                        <w:t>10nM</w:t>
-                      </w:r>
-                      <w:r>
-                        <w:t xml:space="preserve"> of Taxol and the10µg/mL of the H10 peptide show similar levels of migration inhibition compared to the positive and negative controls. Our metric (bottom) allows us to quantify the qualitative results (top).</w:t>
-                      </w:r>
-                    </w:p>
-                  </w:txbxContent>
-                </v:textbox>
-                <w10:wrap type="topAndBottom" anchorx="margin"/>
-              </v:shape>
-            </w:pict>
-          </mc:Fallback>
-        </mc:AlternateContent>
-      </w:r>
-    </w:p>
     <w:p/>
     <w:p>
+      <w:pPr>
+        <w:jc w:val="center"/>
+      </w:pPr>
+      <w:r>
+        <w:t>&lt;</w:t>
+      </w:r>
+      <w:r>
+        <w:rPr>
+          <w:highlight w:val="yellow"/>
+        </w:rPr>
+        <w:t>Insert Figure 3</w:t>
+      </w:r>
+      <w:r>
+        <w:t>&gt;</w:t>
+      </w:r>
+    </w:p>
+    <w:p/>
+    <w:p>
       <w:r>
         <w:t xml:space="preserve">For the untreated case and the control peptide we observe </w:t>
       </w:r>
@@ -4106,7 +3945,7 @@
         <w:t>increased</w:t>
       </w:r>
       <w:r>
-        <w:t xml:space="preserve"> migration, with a </w:t>
+        <w:t xml:space="preserve"> migration, with </w:t>
       </w:r>
       <w:r>
         <w:t>46</w:t>
@@ -4223,17 +4062,17 @@
         <w:t>2</w:t>
       </w:r>
       <w:r>
-        <w:t xml:space="preserve"> percent of the migration region is covered. We reject the null hypothesis that the mean of the </w:t>
+        <w:t xml:space="preserve"> percent of the </w:t>
+      </w:r>
+      <w:r>
+        <w:lastRenderedPageBreak/>
+        <w:t xml:space="preserve">migration region is covered. We reject the null hypothesis that the mean of the </w:t>
       </w:r>
       <w:r>
         <w:t>AGR2-Ab</w:t>
       </w:r>
       <w:r>
-        <w:t xml:space="preserve"> population </w:t>
-      </w:r>
-      <w:r>
-        <w:lastRenderedPageBreak/>
-        <w:t xml:space="preserve">and the mean of the untreated case are sample means from the same distribution (p value of </w:t>
+        <w:t xml:space="preserve"> population and the mean of the untreated case are sample means from the same distribution (p value of </w:t>
       </w:r>
       <w:r>
         <w:t>2</w:t>
@@ -4251,7 +4090,19 @@
         <w:t>5</w:t>
       </w:r>
       <w:r>
-        <w:t>). Not only we confirm the hypothesis that MDA-MB-231 cells’ migration is reduced in the absence of AGR2, but our method allows for reproducible quantification of qualitative observations.</w:t>
+        <w:t>). Not only</w:t>
+      </w:r>
+      <w:r>
+        <w:t xml:space="preserve"> do</w:t>
+      </w:r>
+      <w:r>
+        <w:t xml:space="preserve"> we confirm the hypothesis that MDA-MB-231 cells’ migration is reduced in the absence of AGR2, but our method allows for reproducible quantification of </w:t>
+      </w:r>
+      <w:r>
+        <w:t xml:space="preserve">these </w:t>
+      </w:r>
+      <w:r>
+        <w:t>qualitative observations.</w:t>
       </w:r>
       <w:r>
         <w:t xml:space="preserve"> Furthermore</w:t>
@@ -4277,7 +4128,31 @@
         <w:rPr>
           <w:rFonts w:eastAsiaTheme="minorEastAsia"/>
         </w:rPr>
-        <w:t xml:space="preserve"> require a single input from the user (a string with the names of the control experiments) and it can run in a desktop machine with </w:t>
+        <w:t xml:space="preserve"> require</w:t>
+      </w:r>
+      <w:r>
+        <w:rPr>
+          <w:rFonts w:eastAsiaTheme="minorEastAsia"/>
+        </w:rPr>
+        <w:t>s</w:t>
+      </w:r>
+      <w:r>
+        <w:rPr>
+          <w:rFonts w:eastAsiaTheme="minorEastAsia"/>
+        </w:rPr>
+        <w:t xml:space="preserve"> a single input from the user (a string with the names of the control experiments) and it can run </w:t>
+      </w:r>
+      <w:r>
+        <w:rPr>
+          <w:rFonts w:eastAsiaTheme="minorEastAsia"/>
+        </w:rPr>
+        <w:t>o</w:t>
+      </w:r>
+      <w:r>
+        <w:rPr>
+          <w:rFonts w:eastAsiaTheme="minorEastAsia"/>
+        </w:rPr>
+        <w:t xml:space="preserve">n a desktop machine with </w:t>
       </w:r>
       <w:proofErr w:type="spellStart"/>
       <w:r>
@@ -4335,7 +4210,7 @@
         <w:t xml:space="preserve">. </w:t>
       </w:r>
       <w:r>
-        <w:t>It is worth nothing that t</w:t>
+        <w:t>It is worth noting that t</w:t>
       </w:r>
       <w:r>
         <w:t>his metric may not discern between cell motility and proliferation, hence in order to use it to estimate parameters for a mechanistic model</w:t>
@@ -4344,10 +4219,7 @@
         <w:t>,</w:t>
       </w:r>
       <w:r>
-        <w:t xml:space="preserve"> a parameter estimator</w:t>
-      </w:r>
-      <w:r>
-        <w:t xml:space="preserve"> such as </w:t>
+        <w:t xml:space="preserve"> a parameter estimator such as </w:t>
       </w:r>
       <w:proofErr w:type="spellStart"/>
       <w:r>
@@ -4385,13 +4257,7 @@
         <w:t xml:space="preserve"> to image noise, open source, </w:t>
       </w:r>
       <w:r>
-        <w:t>replicable</w:t>
-      </w:r>
-      <w:r>
-        <w:t xml:space="preserve">, </w:t>
-      </w:r>
-      <w:r>
-        <w:t>replicable</w:t>
+        <w:t>replicable, replicable</w:t>
       </w:r>
       <w:r>
         <w:t xml:space="preserve"> </w:t>
@@ -4407,103 +4273,64 @@
     <w:p>
       <w:pPr>
         <w:pStyle w:val="Heading1"/>
-      </w:pPr>
-      <w:r>
-        <w:t>Acknowledgements</w:t>
+        <w:jc w:val="left"/>
+        <w:rPr>
+          <w:sz w:val="22"/>
+          <w:szCs w:val="22"/>
+          <w:u w:val="none"/>
+        </w:rPr>
+      </w:pPr>
+    </w:p>
+    <w:p>
+      <w:pPr>
+        <w:pStyle w:val="Heading1"/>
+        <w:jc w:val="left"/>
+        <w:rPr>
+          <w:sz w:val="22"/>
+          <w:szCs w:val="22"/>
+          <w:u w:val="none"/>
+        </w:rPr>
+      </w:pPr>
+      <w:r>
+        <w:rPr>
+          <w:sz w:val="22"/>
+          <w:szCs w:val="22"/>
+          <w:u w:val="none"/>
+        </w:rPr>
+        <w:t xml:space="preserve">Data </w:t>
+      </w:r>
+      <w:r>
+        <w:rPr>
+          <w:sz w:val="22"/>
+          <w:szCs w:val="22"/>
+          <w:u w:val="none"/>
+        </w:rPr>
+        <w:t>a</w:t>
+      </w:r>
+      <w:r>
+        <w:rPr>
+          <w:sz w:val="22"/>
+          <w:szCs w:val="22"/>
+          <w:u w:val="none"/>
+        </w:rPr>
+        <w:t>vailability</w:t>
       </w:r>
     </w:p>
     <w:p/>
     <w:p>
-      <w:r>
-        <w:t>We thank the USC Center for Applied Molecular Medicine for generous</w:t>
-      </w:r>
-      <w:r>
-        <w:t xml:space="preserve"> </w:t>
-      </w:r>
-      <w:r>
-        <w:t>resources, the National Institutes of Health (Physical Sciences Oncology Center</w:t>
-      </w:r>
-      <w:r>
-        <w:t xml:space="preserve"> </w:t>
-      </w:r>
-      <w:r>
-        <w:t>gra</w:t>
-      </w:r>
-      <w:r>
-        <w:t xml:space="preserve">nt 5U54CA143907 for Multi-scale </w:t>
-      </w:r>
-      <w:r>
-        <w:t>Complex Systems Transdisciplinary Analysis</w:t>
-      </w:r>
-      <w:r>
-        <w:t xml:space="preserve"> </w:t>
-      </w:r>
-      <w:r>
-        <w:t>of Res</w:t>
-      </w:r>
-      <w:r>
-        <w:t xml:space="preserve">ponse to Therapy (MCSTART), and </w:t>
-      </w:r>
-      <w:r>
-        <w:t>1R01CA180149), the Breast Cancer</w:t>
-      </w:r>
-      <w:r>
-        <w:t xml:space="preserve"> </w:t>
-      </w:r>
-      <w:r>
-        <w:t xml:space="preserve">Research Foundation, the USC James H. </w:t>
-      </w:r>
-      <w:proofErr w:type="spellStart"/>
-      <w:r>
-        <w:t>Zumberge</w:t>
-      </w:r>
-      <w:proofErr w:type="spellEnd"/>
-      <w:r>
-        <w:t xml:space="preserve"> Research and Innovation</w:t>
-      </w:r>
-      <w:r>
-        <w:t xml:space="preserve"> </w:t>
-      </w:r>
-      <w:r>
-        <w:t>Fund, and USC Provost’s PhD fellowsh</w:t>
-      </w:r>
-      <w:r>
-        <w:t xml:space="preserve">ip for their generous financial </w:t>
-      </w:r>
-      <w:r>
-        <w:t>support</w:t>
-      </w:r>
-      <w:r>
-        <w:t>.</w:t>
-      </w:r>
-    </w:p>
-    <w:p/>
-    <w:p>
-      <w:pPr>
-        <w:pStyle w:val="Heading1"/>
-      </w:pPr>
-      <w:r>
-        <w:t>Data and Software Availability</w:t>
-      </w:r>
-    </w:p>
-    <w:p/>
-    <w:p>
-      <w:r>
-        <w:t xml:space="preserve">The code and data used throughout this manuscript can be accessed in the public </w:t>
-      </w:r>
-      <w:r>
-        <w:t>G</w:t>
-      </w:r>
-      <w:r>
-        <w:t>it</w:t>
-      </w:r>
-      <w:r>
-        <w:t>H</w:t>
-      </w:r>
-      <w:r>
-        <w:t xml:space="preserve">ub repository: </w:t>
-      </w:r>
-      <w:hyperlink r:id="rId8" w:history="1">
+      <w:pPr>
+        <w:rPr>
+          <w:rStyle w:val="Hyperlink"/>
+        </w:rPr>
+      </w:pPr>
+      <w:commentRangeStart w:id="9"/>
+      <w:r>
+        <w:t>Raw microscope images from this analysis are available from the project GitHub repository</w:t>
+      </w:r>
+      <w:r>
+        <w:t xml:space="preserve">: </w:t>
+      </w:r>
+      <w:hyperlink r:id="rId13" w:history="1">
         <w:r>
           <w:rPr>
             <w:rStyle w:val="Hyperlink"/>
@@ -4511,292 +4338,423 @@
           <w:t>https://github.com/edjuaro/cell-migration-quantification</w:t>
         </w:r>
       </w:hyperlink>
+      <w:commentRangeEnd w:id="9"/>
+      <w:r>
+        <w:rPr>
+          <w:rStyle w:val="CommentReference"/>
+        </w:rPr>
+        <w:commentReference w:id="9"/>
+      </w:r>
+    </w:p>
+    <w:p>
+      <w:pPr>
+        <w:rPr>
+          <w:rStyle w:val="Hyperlink"/>
+        </w:rPr>
+      </w:pPr>
+    </w:p>
+    <w:p>
+      <w:r>
+        <w:rPr>
+          <w:rStyle w:val="Hyperlink"/>
+          <w:b/>
+          <w:color w:val="auto"/>
+          <w:u w:val="none"/>
+        </w:rPr>
+        <w:t>Software availability</w:t>
+      </w:r>
+    </w:p>
+    <w:p/>
+    <w:p>
+      <w:commentRangeStart w:id="10"/>
+      <w:r>
+        <w:t>The</w:t>
+      </w:r>
+      <w:r>
+        <w:t xml:space="preserve"> source</w:t>
+      </w:r>
+      <w:r>
+        <w:t xml:space="preserve"> code used throughout this manuscript can be accessed in the public </w:t>
+      </w:r>
+      <w:r>
+        <w:t>G</w:t>
+      </w:r>
+      <w:r>
+        <w:t>it</w:t>
+      </w:r>
+      <w:r>
+        <w:t>H</w:t>
+      </w:r>
+      <w:r>
+        <w:t xml:space="preserve">ub repository: </w:t>
+      </w:r>
+      <w:hyperlink r:id="rId14" w:history="1">
+        <w:r>
+          <w:rPr>
+            <w:rStyle w:val="Hyperlink"/>
+          </w:rPr>
+          <w:t>https://github.com/edjuaro/cell-migration-quantification</w:t>
+        </w:r>
+      </w:hyperlink>
       <w:r>
         <w:t>.</w:t>
       </w:r>
+      <w:commentRangeEnd w:id="10"/>
+      <w:r>
+        <w:rPr>
+          <w:rStyle w:val="CommentReference"/>
+        </w:rPr>
+        <w:commentReference w:id="10"/>
+      </w:r>
     </w:p>
     <w:p/>
+    <w:p/>
+    <w:p/>
+    <w:p/>
+    <w:p>
+      <w:pPr>
+        <w:rPr>
+          <w:b/>
+        </w:rPr>
+      </w:pPr>
+      <w:commentRangeStart w:id="11"/>
+      <w:r>
+        <w:rPr>
+          <w:b/>
+        </w:rPr>
+        <w:t>Competing interests</w:t>
+      </w:r>
+      <w:commentRangeEnd w:id="11"/>
+      <w:r>
+        <w:rPr>
+          <w:rStyle w:val="CommentReference"/>
+        </w:rPr>
+        <w:commentReference w:id="11"/>
+      </w:r>
+    </w:p>
+    <w:p/>
+    <w:p/>
+    <w:p/>
+    <w:p>
+      <w:pPr>
+        <w:rPr>
+          <w:b/>
+        </w:rPr>
+      </w:pPr>
+      <w:r>
+        <w:rPr>
+          <w:b/>
+        </w:rPr>
+        <w:t xml:space="preserve">Grant information </w:t>
+      </w:r>
+    </w:p>
+    <w:p/>
+    <w:p>
+      <w:r>
+        <w:t>This work was supported by the</w:t>
+      </w:r>
+      <w:r>
+        <w:t xml:space="preserve"> USC Center for Applied Molecular Medicine</w:t>
+      </w:r>
+      <w:r>
+        <w:t>,</w:t>
+      </w:r>
+      <w:r>
+        <w:t xml:space="preserve"> the National Institutes of Health (Physical Sciences Oncology Center </w:t>
+      </w:r>
+      <w:r>
+        <w:t>[</w:t>
+      </w:r>
+      <w:r>
+        <w:t>5U54CA143907</w:t>
+      </w:r>
+      <w:r>
+        <w:t>]</w:t>
+      </w:r>
+      <w:r>
+        <w:t xml:space="preserve"> for Multi-scale Complex Systems Transdisciplinary Analysis of Response to Therapy (MCSTART), and </w:t>
+      </w:r>
+      <w:r>
+        <w:t>[</w:t>
+      </w:r>
+      <w:r>
+        <w:t>1R01CA180149</w:t>
+      </w:r>
+      <w:r>
+        <w:t>]</w:t>
+      </w:r>
+      <w:r>
+        <w:t xml:space="preserve">), the Breast Cancer Research Foundation, the USC James H. </w:t>
+      </w:r>
+      <w:proofErr w:type="spellStart"/>
+      <w:r>
+        <w:t>Zumberge</w:t>
+      </w:r>
+      <w:proofErr w:type="spellEnd"/>
+      <w:r>
+        <w:t xml:space="preserve"> Research and Innovation Fund, and </w:t>
+      </w:r>
+      <w:r>
+        <w:t xml:space="preserve">a </w:t>
+      </w:r>
+      <w:r>
+        <w:t>USC Provost’s PhD fellowship</w:t>
+      </w:r>
+      <w:r>
+        <w:t>.</w:t>
+      </w:r>
+    </w:p>
+    <w:p/>
+    <w:p/>
     <w:p>
       <w:pPr>
         <w:pStyle w:val="Heading1"/>
       </w:pPr>
       <w:r>
-        <w:t>Contributions</w:t>
+        <w:t>References</w:t>
       </w:r>
     </w:p>
     <w:p/>
     <w:p>
-      <w:r>
-        <w:t>Conceptualization of the main idea presente</w:t>
-      </w:r>
-      <w:r>
-        <w:t>d in the paper: EFJ, CG, AG,</w:t>
-      </w:r>
-      <w:r>
-        <w:t xml:space="preserve"> and KK.</w:t>
-      </w:r>
-      <w:r>
-        <w:t xml:space="preserve"> Model </w:t>
-      </w:r>
-      <w:r>
-        <w:t>development: EFJ, CG, and AG.</w:t>
-      </w:r>
+      <w:pPr>
+        <w:spacing w:line="259" w:lineRule="auto"/>
+      </w:pPr>
+      <w:r>
+        <w:t>[1]  D. H. Jones et al., "Regulation of cancer cell migration and bone metastasis by RANKL," Nature, vol. 440, pp. 692-696, 2006.</w:t>
+      </w:r>
+    </w:p>
+    <w:p>
+      <w:pPr>
+        <w:spacing w:line="259" w:lineRule="auto"/>
+      </w:pPr>
+      <w:r>
+        <w:lastRenderedPageBreak/>
+        <w:t xml:space="preserve">[2]  V. </w:t>
+      </w:r>
+      <w:proofErr w:type="spellStart"/>
+      <w:r>
+        <w:t>Brychtova</w:t>
+      </w:r>
+      <w:proofErr w:type="spellEnd"/>
+      <w:r>
+        <w:t xml:space="preserve"> et al., "Mechanisms of anterior gradient-2 regulation and function in cancer," in Seminars in cancer biology, 2015, pp. 16-24.</w:t>
+      </w:r>
+    </w:p>
+    <w:p>
+      <w:pPr>
+        <w:spacing w:line="259" w:lineRule="auto"/>
+      </w:pPr>
+      <w:r>
+        <w:t xml:space="preserve">[3]  K. </w:t>
+      </w:r>
+      <w:proofErr w:type="spellStart"/>
+      <w:r>
+        <w:t>Kani</w:t>
+      </w:r>
+      <w:proofErr w:type="spellEnd"/>
+      <w:r>
+        <w:t xml:space="preserve"> et al., "Anterior gradient 2 (AGR2): Blood‐based biomarker elevated in metastatic prostate cancer associated with the neuroendocrine phenotype," The Prostate, vol. 73, pp. 306-315, 2013.</w:t>
+      </w:r>
+    </w:p>
+    <w:p>
+      <w:pPr>
+        <w:spacing w:line="259" w:lineRule="auto"/>
+      </w:pPr>
+      <w:r>
+        <w:t xml:space="preserve">[4]  F. R. </w:t>
+      </w:r>
+      <w:proofErr w:type="spellStart"/>
+      <w:r>
+        <w:t>Fritzsche</w:t>
+      </w:r>
+      <w:proofErr w:type="spellEnd"/>
+      <w:r>
+        <w:t xml:space="preserve"> et al., "Prognostic relevance of AGR2 expression in breast cancer," Clinical Cancer Research, vol. 12, pp. 1728-1734, 2006.</w:t>
+      </w:r>
+    </w:p>
+    <w:p>
+      <w:pPr>
+        <w:spacing w:line="259" w:lineRule="auto"/>
+      </w:pPr>
+      <w:r>
+        <w:t>[5]  J. T. Price et al., "Epidermal growth factor promotes MDA-MB-231 breast cancer cell migration through a phosphatidylinositol 3′-kinase and phospholipase C-dependent mechanism," Cancer research, vol. 59, pp. 5475-5478, 1999.</w:t>
+      </w:r>
+    </w:p>
+    <w:p>
+      <w:pPr>
+        <w:spacing w:line="259" w:lineRule="auto"/>
+      </w:pPr>
+      <w:r>
+        <w:t>[6]  D. Zhang et al., "Paclitaxel: new uses for an old drug," Drug design, development and therapy, vol. 8, p. 279, 2014.</w:t>
+      </w:r>
+    </w:p>
+    <w:p>
+      <w:pPr>
+        <w:spacing w:line="259" w:lineRule="auto"/>
+      </w:pPr>
+      <w:r>
+        <w:rPr>
+          <w:lang w:val="es-SV"/>
+        </w:rPr>
+        <w:t xml:space="preserve">[7]  E.F. Juarez et al. </w:t>
+      </w:r>
+      <w:r>
+        <w:t>"</w:t>
+      </w:r>
+      <w:r>
+        <w:t xml:space="preserve">Quantifying differences in cell line population dynamics using </w:t>
+      </w:r>
+      <w:proofErr w:type="spellStart"/>
+      <w:r>
+        <w:t>CellPD</w:t>
+      </w:r>
+      <w:proofErr w:type="spellEnd"/>
+      <w:r>
+        <w:t xml:space="preserve">," </w:t>
+      </w:r>
+      <w:r>
+        <w:t>BMC Systems Biology</w:t>
+      </w:r>
+      <w:r>
+        <w:t>, vol. 10, p. 92, 2016</w:t>
+      </w:r>
+    </w:p>
+    <w:p>
+      <w:pPr>
+        <w:spacing w:line="259" w:lineRule="auto"/>
+      </w:pPr>
+      <w:r>
+        <w:t xml:space="preserve">[8] M. J. Simpson et al., </w:t>
+      </w:r>
+      <w:r>
+        <w:t>"Quantifying the roles of cell motility and cell proliferation in a circular barrier assay</w:t>
+      </w:r>
+      <w:r>
+        <w:t xml:space="preserve">," </w:t>
+      </w:r>
+      <w:r>
+        <w:t>Journal of the Royal Society Interface</w:t>
+      </w:r>
+      <w:r>
+        <w:t xml:space="preserve">, vol. 10, p. </w:t>
+      </w:r>
+      <w:r>
+        <w:t>20130007</w:t>
+      </w:r>
+      <w:r>
+        <w:t>, 2013</w:t>
+      </w:r>
+    </w:p>
+    <w:p>
+      <w:pPr>
+        <w:spacing w:line="259" w:lineRule="auto"/>
+      </w:pPr>
+      <w:r>
+        <w:t>[9] K.K. Treloar et al., "</w:t>
+      </w:r>
+      <w:r>
+        <w:t>Are in vitro estimates of cell diffusivity and cell proliferation rate sensitive to assay geometry?</w:t>
+      </w:r>
+      <w:r>
+        <w:t xml:space="preserve">," </w:t>
+      </w:r>
+      <w:r>
+        <w:t>Journal of theoretical biology</w:t>
+      </w:r>
+      <w:r>
+        <w:t xml:space="preserve">, vol. </w:t>
+      </w:r>
+      <w:r>
+        <w:t>356, pp. 71-84, 2014</w:t>
+      </w:r>
+    </w:p>
+    <w:p>
+      <w:pPr>
+        <w:spacing w:line="259" w:lineRule="auto"/>
+      </w:pPr>
+      <w:r>
+        <w:t xml:space="preserve">[10] </w:t>
+      </w:r>
+      <w:r>
+        <w:t xml:space="preserve">Juarez, E. F., </w:t>
+      </w:r>
+      <w:proofErr w:type="spellStart"/>
+      <w:r>
+        <w:t>Garri</w:t>
+      </w:r>
+      <w:proofErr w:type="spellEnd"/>
+      <w:r>
+        <w:t xml:space="preserve">, C., </w:t>
+      </w:r>
+      <w:proofErr w:type="spellStart"/>
+      <w:r>
+        <w:t>Ghaffarizadeh</w:t>
+      </w:r>
+      <w:proofErr w:type="spellEnd"/>
+      <w:r>
+        <w:t xml:space="preserve">, A., Macklin, P., &amp; </w:t>
+      </w:r>
+      <w:proofErr w:type="spellStart"/>
+      <w:r>
+        <w:t>Kani</w:t>
+      </w:r>
+      <w:proofErr w:type="spellEnd"/>
+      <w:r>
+        <w:t xml:space="preserve">, K. (2017, April 25). Quantification of Cancer Cell Migration with an Integrated Experimental-Computational Pipeline. Cold Spring Harbor Laboratory. </w:t>
+      </w:r>
+      <w:hyperlink r:id="rId15" w:history="1">
+        <w:r>
+          <w:rPr>
+            <w:rStyle w:val="Hyperlink"/>
+          </w:rPr>
+          <w:t>https://doi.org/10.1101/130526</w:t>
+        </w:r>
+      </w:hyperlink>
       <w:r>
         <w:t xml:space="preserve"> </w:t>
       </w:r>
-      <w:r>
-        <w:t xml:space="preserve"> </w:t>
-      </w:r>
-      <w:r>
-        <w:t>Software &amp; Computation: EFJ and AG.</w:t>
-      </w:r>
-      <w:r>
-        <w:t xml:space="preserve"> </w:t>
-      </w:r>
-      <w:r>
-        <w:t xml:space="preserve"> </w:t>
-      </w:r>
-      <w:r>
-        <w:t>Biological Experiments: CG and KK.</w:t>
-      </w:r>
-      <w:r>
-        <w:t xml:space="preserve"> </w:t>
-      </w:r>
-      <w:r>
-        <w:t xml:space="preserve"> </w:t>
-      </w:r>
-      <w:r>
-        <w:t>Analysis of the results: EFJ, CG, and AG.</w:t>
-      </w:r>
-      <w:r>
-        <w:t xml:space="preserve"> </w:t>
-      </w:r>
-      <w:r>
-        <w:t xml:space="preserve"> </w:t>
-      </w:r>
-      <w:r>
-        <w:t>Writing – Original Draft: EFJ</w:t>
-      </w:r>
-      <w:r>
-        <w:t>.</w:t>
-      </w:r>
-      <w:r>
-        <w:t xml:space="preserve"> </w:t>
-      </w:r>
-      <w:r>
-        <w:t xml:space="preserve">Writing – </w:t>
-      </w:r>
-      <w:r>
-        <w:t>Review &amp; Editing: EFJ, CG,</w:t>
-      </w:r>
-      <w:r>
-        <w:t xml:space="preserve"> AG</w:t>
-      </w:r>
-      <w:r>
-        <w:t>, PM</w:t>
-      </w:r>
-      <w:r>
-        <w:t>,</w:t>
-      </w:r>
-      <w:r>
-        <w:t xml:space="preserve"> </w:t>
-      </w:r>
-      <w:r>
-        <w:t>and</w:t>
-      </w:r>
-      <w:r>
-        <w:t xml:space="preserve"> KK</w:t>
-      </w:r>
-      <w:r>
-        <w:t>.</w:t>
-      </w:r>
-      <w:r>
-        <w:t xml:space="preserve"> </w:t>
-      </w:r>
-      <w:r>
-        <w:t xml:space="preserve"> </w:t>
-      </w:r>
-      <w:r>
-        <w:t xml:space="preserve">Supervision: PM </w:t>
-      </w:r>
-      <w:r>
-        <w:t>and</w:t>
-      </w:r>
-      <w:r>
-        <w:t xml:space="preserve"> KK.</w:t>
-      </w:r>
     </w:p>
     <w:p/>
-    <w:p>
-      <w:pPr>
-        <w:pStyle w:val="Heading1"/>
-      </w:pPr>
-      <w:r>
-        <w:t>References</w:t>
-      </w:r>
-    </w:p>
     <w:p/>
     <w:p>
       <w:pPr>
-        <w:spacing w:line="259" w:lineRule="auto"/>
-      </w:pPr>
-      <w:r>
-        <w:t>[1]  D. H. Jones et al., "Regulation of cancer cell migration and bone metastasis by RANKL," Nature, vol. 440, pp. 692-696, 2006.</w:t>
-      </w:r>
-    </w:p>
-    <w:p>
-      <w:pPr>
-        <w:spacing w:line="259" w:lineRule="auto"/>
-      </w:pPr>
-      <w:r>
-        <w:t xml:space="preserve">[2]  V. </w:t>
-      </w:r>
-      <w:proofErr w:type="spellStart"/>
-      <w:r>
-        <w:t>Brychtova</w:t>
-      </w:r>
-      <w:proofErr w:type="spellEnd"/>
-      <w:r>
-        <w:t xml:space="preserve"> et al., "Mechanisms of anterior gradient-2 regulation and function in cancer," in Seminars in cancer biology, 2015, pp. 16-24.</w:t>
-      </w:r>
-    </w:p>
-    <w:p>
-      <w:pPr>
-        <w:spacing w:line="259" w:lineRule="auto"/>
-      </w:pPr>
-      <w:r>
-        <w:t xml:space="preserve">[3]  K. </w:t>
-      </w:r>
-      <w:proofErr w:type="spellStart"/>
-      <w:r>
-        <w:t>Kani</w:t>
-      </w:r>
-      <w:proofErr w:type="spellEnd"/>
-      <w:r>
-        <w:t xml:space="preserve"> et al., "Anterior gradient 2 (AGR2): Blood‐based biomarker elevated in metastatic prostate cancer associated with the neuroendocrine phenotype," The Prostate, vol. 73, pp. 306-315, 2013.</w:t>
-      </w:r>
-    </w:p>
-    <w:p>
-      <w:pPr>
-        <w:spacing w:line="259" w:lineRule="auto"/>
-      </w:pPr>
-      <w:r>
-        <w:t xml:space="preserve">[4]  F. R. </w:t>
-      </w:r>
-      <w:proofErr w:type="spellStart"/>
-      <w:r>
-        <w:t>Fritzsche</w:t>
-      </w:r>
-      <w:proofErr w:type="spellEnd"/>
-      <w:r>
-        <w:t xml:space="preserve"> et al., "Prognostic relevance of AGR2 expression in breast cancer," Clinical Cancer Research, vol. 12, pp. 1728-1734, 2006.</w:t>
-      </w:r>
-    </w:p>
-    <w:p>
-      <w:pPr>
-        <w:spacing w:line="259" w:lineRule="auto"/>
-      </w:pPr>
-      <w:r>
-        <w:lastRenderedPageBreak/>
-        <w:t>[5]  J. T. Price et al., "Epidermal growth factor promotes MDA-MB-231 breast cancer cell migration through a phosphatidylinositol 3′-kinase and phospholipase C-dependent mechanism," Cancer research, vol. 59, pp. 5475-5478, 1999.</w:t>
-      </w:r>
-    </w:p>
-    <w:p>
-      <w:pPr>
-        <w:spacing w:line="259" w:lineRule="auto"/>
-      </w:pPr>
-      <w:r>
-        <w:t>[6]  D. Zhang et al., "Paclitaxel: new uses for an old drug," Drug design, development and therapy, vol. 8, p. 279, 2014.</w:t>
-      </w:r>
-    </w:p>
-    <w:p>
-      <w:pPr>
-        <w:spacing w:line="259" w:lineRule="auto"/>
-      </w:pPr>
-      <w:r>
-        <w:t xml:space="preserve">[7]  E.F. Juarez et al. </w:t>
-      </w:r>
-      <w:r>
-        <w:t>"</w:t>
-      </w:r>
-      <w:r>
-        <w:t xml:space="preserve">Quantifying differences in cell line population dynamics using </w:t>
-      </w:r>
-      <w:proofErr w:type="spellStart"/>
-      <w:r>
-        <w:t>CellPD</w:t>
-      </w:r>
-      <w:proofErr w:type="spellEnd"/>
-      <w:r>
-        <w:t xml:space="preserve">," </w:t>
-      </w:r>
-      <w:r>
-        <w:t>BMC Systems Biology</w:t>
-      </w:r>
-      <w:r>
-        <w:t>, vol. 10, p. 92, 2016</w:t>
-      </w:r>
-    </w:p>
-    <w:p>
-      <w:pPr>
-        <w:spacing w:line="259" w:lineRule="auto"/>
-      </w:pPr>
-      <w:r>
-        <w:t>[8] M. J. Simpson et al.</w:t>
-      </w:r>
-      <w:r>
-        <w:t>,</w:t>
-      </w:r>
-      <w:r>
-        <w:t xml:space="preserve"> </w:t>
-      </w:r>
-      <w:r>
-        <w:t>"Quantifying the roles of cell motility and cell proliferation in a circular barrier assay</w:t>
-      </w:r>
-      <w:r>
-        <w:t xml:space="preserve">," </w:t>
-      </w:r>
-      <w:r>
-        <w:t>Journal of the Royal Society Interface</w:t>
-      </w:r>
-      <w:r>
-        <w:t xml:space="preserve">, vol. 10, p. </w:t>
-      </w:r>
-      <w:r>
-        <w:t>20130007</w:t>
-      </w:r>
-      <w:r>
-        <w:t>, 2013</w:t>
-      </w:r>
-    </w:p>
-    <w:p>
-      <w:pPr>
-        <w:spacing w:line="259" w:lineRule="auto"/>
-      </w:pPr>
-      <w:r>
-        <w:t>[9]</w:t>
-      </w:r>
-      <w:r>
-        <w:t xml:space="preserve"> K.K. Treloar et al., </w:t>
-      </w:r>
-      <w:r>
-        <w:t>"</w:t>
-      </w:r>
-      <w:r>
-        <w:t>Are in vitro estimates of cell diffusivity and cell proliferation rate sensitive to assay geometry?</w:t>
-      </w:r>
-      <w:r>
-        <w:t xml:space="preserve">," </w:t>
-      </w:r>
-      <w:r>
-        <w:t>Journal of theoretical biology</w:t>
-      </w:r>
-      <w:r>
-        <w:t xml:space="preserve">, vol. </w:t>
-      </w:r>
-      <w:r>
-        <w:t>356, pp. 71-84, 2014</w:t>
-      </w:r>
+        <w:rPr>
+          <w:b/>
+        </w:rPr>
+      </w:pPr>
+      <w:r>
+        <w:rPr>
+          <w:b/>
+        </w:rPr>
+        <w:t xml:space="preserve">Figures </w:t>
+      </w:r>
+    </w:p>
+    <w:p/>
+    <w:p>
+      <w:r>
+        <w:t>Figure 1 – Sample images immediately after the stopper was removed. In order to identify the migration region, we took images of each well (left), then we select a mask that covers the area utilized by cells, highlighted in green (right).</w:t>
+      </w:r>
+    </w:p>
+    <w:p/>
+    <w:p>
+      <w:r>
+        <w:t>Figure 2 – Automatically-selected migration region. The genetic algorithm selects the largest circle which contains the least number of masked pixels from the cell area mask. This optimal circle is the migration region.</w:t>
+      </w:r>
+    </w:p>
+    <w:p/>
+    <w:p>
+      <w:r>
+        <w:t>Figure 3 – Quantifying cell migration. Representative images (replicate 1) of each condition are shown (top). 10nM of Taxol and the10µg/mL of the H10 peptide show similar levels of migration inhibition compared to the positive and negative controls. Our metric (bottom) allows us to quantify the qualitative results (top).</w:t>
+      </w:r>
+    </w:p>
+    <w:p>
+      <w:pPr>
+        <w:pPrChange w:id="12" w:author="James Barker" w:date="2018-07-18T10:47:00Z">
+          <w:pPr>
+            <w:spacing w:line="259" w:lineRule="auto"/>
+          </w:pPr>
+        </w:pPrChange>
+      </w:pPr>
     </w:p>
     <w:sectPr>
       <w:pgSz w:w="12240" w:h="15840"/>
@@ -4807,6 +4765,266 @@
     </w:sectPr>
   </w:body>
 </w:document>
+</file>
+
+<file path=word/comments.xml><?xml version="1.0" encoding="utf-8"?>
+<w:comments xmlns:wpc="http://schemas.microsoft.com/office/word/2010/wordprocessingCanvas" xmlns:cx="http://schemas.microsoft.com/office/drawing/2014/chartex" xmlns:cx1="http://schemas.microsoft.com/office/drawing/2015/9/8/chartex" xmlns:cx2="http://schemas.microsoft.com/office/drawing/2015/10/21/chartex" xmlns:cx3="http://schemas.microsoft.com/office/drawing/2016/5/9/chartex" xmlns:cx4="http://schemas.microsoft.com/office/drawing/2016/5/10/chartex" xmlns:cx5="http://schemas.microsoft.com/office/drawing/2016/5/11/chartex" xmlns:cx6="http://schemas.microsoft.com/office/drawing/2016/5/12/chartex" xmlns:cx7="http://schemas.microsoft.com/office/drawing/2016/5/13/chartex" xmlns:cx8="http://schemas.microsoft.com/office/drawing/2016/5/14/chartex" xmlns:mc="http://schemas.openxmlformats.org/markup-compatibility/2006" xmlns:aink="http://schemas.microsoft.com/office/drawing/2016/ink" xmlns:am3d="http://schemas.microsoft.com/office/drawing/2017/model3d" xmlns:o="urn:schemas-microsoft-com:office:office" xmlns:r="http://schemas.openxmlformats.org/officeDocument/2006/relationships" xmlns:m="http://schemas.openxmlformats.org/officeDocument/2006/math" xmlns:v="urn:schemas-microsoft-com:vml" xmlns:wp14="http://schemas.microsoft.com/office/word/2010/wordprocessingDrawing" xmlns:wp="http://schemas.openxmlformats.org/drawingml/2006/wordprocessingDrawing" xmlns:w10="urn:schemas-microsoft-com:office:word" xmlns:w="http://schemas.openxmlformats.org/wordprocessingml/2006/main" xmlns:w14="http://schemas.microsoft.com/office/word/2010/wordml" xmlns:w15="http://schemas.microsoft.com/office/word/2012/wordml" xmlns:w16cid="http://schemas.microsoft.com/office/word/2016/wordml/cid" xmlns:w16se="http://schemas.microsoft.com/office/word/2015/wordml/symex" xmlns:wpg="http://schemas.microsoft.com/office/word/2010/wordprocessingGroup" xmlns:wpi="http://schemas.microsoft.com/office/word/2010/wordprocessingInk" xmlns:wne="http://schemas.microsoft.com/office/word/2006/wordml" xmlns:wps="http://schemas.microsoft.com/office/word/2010/wordprocessingShape" mc:Ignorable="w14 w15 w16se w16cid wp14">
+  <w:comment w:id="0" w:author="James Barker" w:date="2018-07-18T10:33:00Z" w:initials="JB">
+    <w:p>
+      <w:pPr>
+        <w:pStyle w:val="CommentText"/>
+        <w:spacing w:before="240"/>
+      </w:pPr>
+      <w:r>
+        <w:rPr>
+          <w:rStyle w:val="CommentReference"/>
+        </w:rPr>
+        <w:annotationRef/>
+      </w:r>
+      <w:r>
+        <w:t>As you have already descr</w:t>
+      </w:r>
+      <w:r>
+        <w:softHyphen/>
+      </w:r>
+      <w:r>
+        <w:t>ibed the objectives of your study at the end of your introduction I have removed this section</w:t>
+      </w:r>
+    </w:p>
+  </w:comment>
+  <w:comment w:id="1" w:author="Juarez Rosales, Edwin" w:date="2018-07-30T15:06:00Z" w:initials="JRE">
+    <w:p>
+      <w:pPr>
+        <w:pStyle w:val="CommentText"/>
+      </w:pPr>
+      <w:r>
+        <w:rPr>
+          <w:rStyle w:val="CommentReference"/>
+        </w:rPr>
+        <w:annotationRef/>
+      </w:r>
+      <w:r>
+        <w:t>Noted!</w:t>
+      </w:r>
+    </w:p>
+  </w:comment>
+  <w:comment w:id="2" w:author="James Barker" w:date="2018-07-18T10:40:00Z" w:initials="JB">
+    <w:p>
+      <w:pPr>
+        <w:pStyle w:val="CommentText"/>
+      </w:pPr>
+      <w:r>
+        <w:rPr>
+          <w:rStyle w:val="CommentReference"/>
+        </w:rPr>
+        <w:annotationRef/>
+      </w:r>
+      <w:bookmarkStart w:id="3" w:name="_GoBack"/>
+      <w:bookmarkEnd w:id="3"/>
+      <w:r>
+        <w:t>Please provide full methods of where cells were sourced, maintained and prepared for your experiment. Please also provide supplier information and catalogue numbers for all materials used in cell culture.</w:t>
+      </w:r>
+    </w:p>
+    <w:p>
+      <w:pPr>
+        <w:pStyle w:val="CommentText"/>
+      </w:pPr>
+    </w:p>
+    <w:p>
+      <w:pPr>
+        <w:pStyle w:val="CommentText"/>
+      </w:pPr>
+      <w:r>
+        <w:t xml:space="preserve">Please also explain how all treatment media was prepared with supplier and catalogue numbers for the drugs used.  </w:t>
+      </w:r>
+    </w:p>
+  </w:comment>
+  <w:comment w:id="4" w:author="James Barker" w:date="2018-07-18T10:37:00Z" w:initials="JB">
+    <w:p>
+      <w:pPr>
+        <w:pStyle w:val="CommentText"/>
+      </w:pPr>
+      <w:r>
+        <w:rPr>
+          <w:rStyle w:val="CommentReference"/>
+        </w:rPr>
+        <w:annotationRef/>
+      </w:r>
+      <w:r>
+        <w:t>Please provide a catalogue number</w:t>
+      </w:r>
+    </w:p>
+  </w:comment>
+  <w:comment w:id="5" w:author="James Barker" w:date="2018-07-18T11:14:00Z" w:initials="JB">
+    <w:p>
+      <w:pPr>
+        <w:pStyle w:val="CommentText"/>
+      </w:pPr>
+      <w:r>
+        <w:rPr>
+          <w:rStyle w:val="CommentReference"/>
+        </w:rPr>
+        <w:annotationRef/>
+      </w:r>
+      <w:r>
+        <w:t>Please indicate the make and model of the microscope used</w:t>
+      </w:r>
+    </w:p>
+  </w:comment>
+  <w:comment w:id="6" w:author="James Barker" w:date="2018-07-18T10:58:00Z" w:initials="JB">
+    <w:p>
+      <w:pPr>
+        <w:pStyle w:val="CommentText"/>
+      </w:pPr>
+      <w:r>
+        <w:rPr>
+          <w:rStyle w:val="CommentReference"/>
+        </w:rPr>
+        <w:annotationRef/>
+      </w:r>
+      <w:r>
+        <w:t>Please complete this section providing a full explanation of how the tool works (the below section can be incorporated) and any technical requirements for implementation of your software tool</w:t>
+      </w:r>
+    </w:p>
+  </w:comment>
+  <w:comment w:id="7" w:author="James Barker" w:date="2018-07-18T10:59:00Z" w:initials="JB">
+    <w:p>
+      <w:pPr>
+        <w:pStyle w:val="CommentText"/>
+      </w:pPr>
+      <w:r>
+        <w:rPr>
+          <w:rStyle w:val="CommentReference"/>
+        </w:rPr>
+        <w:annotationRef/>
+      </w:r>
+      <w:r>
+        <w:t xml:space="preserve">Please complete this </w:t>
+      </w:r>
+      <w:r>
+        <w:t>sub-</w:t>
+      </w:r>
+      <w:r>
+        <w:t>section regarding the minimal system and equipment requirements</w:t>
+      </w:r>
+    </w:p>
+  </w:comment>
+  <w:comment w:id="8" w:author="James Barker" w:date="2018-07-18T11:37:00Z" w:initials="JB">
+    <w:p>
+      <w:pPr>
+        <w:pStyle w:val="CommentText"/>
+      </w:pPr>
+      <w:r>
+        <w:rPr>
+          <w:rStyle w:val="CommentReference"/>
+        </w:rPr>
+        <w:annotationRef/>
+      </w:r>
+      <w:r>
+        <w:t>Please reorder your refs to include the citation of your preprint</w:t>
+      </w:r>
+    </w:p>
+  </w:comment>
+  <w:comment w:id="9" w:author="James Barker" w:date="2018-07-18T11:22:00Z" w:initials="JB">
+    <w:p>
+      <w:pPr>
+        <w:pStyle w:val="CommentText"/>
+      </w:pPr>
+      <w:r>
+        <w:rPr>
+          <w:rStyle w:val="CommentReference"/>
+        </w:rPr>
+        <w:annotationRef/>
+      </w:r>
+      <w:r>
+        <w:t xml:space="preserve">We see that the </w:t>
+      </w:r>
+      <w:proofErr w:type="spellStart"/>
+      <w:r>
+        <w:t>github</w:t>
+      </w:r>
+      <w:proofErr w:type="spellEnd"/>
+      <w:r>
+        <w:t xml:space="preserve"> repository contains microscope images, can you please confirm that these are raw images that have not been edited or adjusted in anyway</w:t>
+      </w:r>
+    </w:p>
+  </w:comment>
+  <w:comment w:id="10" w:author="James Barker" w:date="2018-07-18T11:23:00Z" w:initials="JB">
+    <w:p>
+      <w:pPr>
+        <w:pStyle w:val="CommentText"/>
+      </w:pPr>
+      <w:r>
+        <w:rPr>
+          <w:rStyle w:val="CommentReference"/>
+        </w:rPr>
+        <w:annotationRef/>
+      </w:r>
+      <w:r>
+        <w:t>Please add a link to your archived source code and indicate the license under which the software can be used. Please see email</w:t>
+      </w:r>
+    </w:p>
+  </w:comment>
+  <w:comment w:id="11" w:author="James Barker" w:date="2018-07-18T11:27:00Z" w:initials="JB">
+    <w:p>
+      <w:pPr>
+        <w:pStyle w:val="CommentText"/>
+        <w:rPr>
+          <w:lang w:val="en-GB"/>
+        </w:rPr>
+      </w:pPr>
+      <w:r>
+        <w:rPr>
+          <w:rStyle w:val="CommentReference"/>
+        </w:rPr>
+        <w:annotationRef/>
+      </w:r>
+      <w:r>
+        <w:rPr>
+          <w:lang w:val="en-GB"/>
+        </w:rPr>
+        <w:t>Can you please complete this section to address any competing interests. If there are none, please add the statement “No competing interests were disclosed”</w:t>
+      </w:r>
+    </w:p>
+    <w:p>
+      <w:pPr>
+        <w:pStyle w:val="CommentText"/>
+      </w:pPr>
+    </w:p>
+  </w:comment>
+</w:comments>
+</file>
+
+<file path=word/commentsExtended.xml><?xml version="1.0" encoding="utf-8"?>
+<w15:commentsEx xmlns:wpc="http://schemas.microsoft.com/office/word/2010/wordprocessingCanvas" xmlns:cx="http://schemas.microsoft.com/office/drawing/2014/chartex" xmlns:cx1="http://schemas.microsoft.com/office/drawing/2015/9/8/chartex" xmlns:cx2="http://schemas.microsoft.com/office/drawing/2015/10/21/chartex" xmlns:cx3="http://schemas.microsoft.com/office/drawing/2016/5/9/chartex" xmlns:cx4="http://schemas.microsoft.com/office/drawing/2016/5/10/chartex" xmlns:cx5="http://schemas.microsoft.com/office/drawing/2016/5/11/chartex" xmlns:cx6="http://schemas.microsoft.com/office/drawing/2016/5/12/chartex" xmlns:cx7="http://schemas.microsoft.com/office/drawing/2016/5/13/chartex" xmlns:cx8="http://schemas.microsoft.com/office/drawing/2016/5/14/chartex" xmlns:mc="http://schemas.openxmlformats.org/markup-compatibility/2006" xmlns:aink="http://schemas.microsoft.com/office/drawing/2016/ink" xmlns:am3d="http://schemas.microsoft.com/office/drawing/2017/model3d" xmlns:o="urn:schemas-microsoft-com:office:office" xmlns:r="http://schemas.openxmlformats.org/officeDocument/2006/relationships" xmlns:m="http://schemas.openxmlformats.org/officeDocument/2006/math" xmlns:v="urn:schemas-microsoft-com:vml" xmlns:wp14="http://schemas.microsoft.com/office/word/2010/wordprocessingDrawing" xmlns:wp="http://schemas.openxmlformats.org/drawingml/2006/wordprocessingDrawing" xmlns:w10="urn:schemas-microsoft-com:office:word" xmlns:w="http://schemas.openxmlformats.org/wordprocessingml/2006/main" xmlns:w14="http://schemas.microsoft.com/office/word/2010/wordml" xmlns:w15="http://schemas.microsoft.com/office/word/2012/wordml" xmlns:w16cid="http://schemas.microsoft.com/office/word/2016/wordml/cid" xmlns:w16se="http://schemas.microsoft.com/office/word/2015/wordml/symex" xmlns:wpg="http://schemas.microsoft.com/office/word/2010/wordprocessingGroup" xmlns:wpi="http://schemas.microsoft.com/office/word/2010/wordprocessingInk" xmlns:wne="http://schemas.microsoft.com/office/word/2006/wordml" xmlns:wps="http://schemas.microsoft.com/office/word/2010/wordprocessingShape" mc:Ignorable="w14 w15 w16se w16cid wp14">
+  <w15:commentEx w15:paraId="7A533919" w15:done="1"/>
+  <w15:commentEx w15:paraId="04517FEE" w15:paraIdParent="7A533919" w15:done="0"/>
+  <w15:commentEx w15:paraId="43E115C7" w15:done="0"/>
+  <w15:commentEx w15:paraId="2D0D3F0C" w15:done="0"/>
+  <w15:commentEx w15:paraId="6518DA39" w15:done="0"/>
+  <w15:commentEx w15:paraId="70387B56" w15:done="0"/>
+  <w15:commentEx w15:paraId="41E07320" w15:done="0"/>
+  <w15:commentEx w15:paraId="593C3B16" w15:done="0"/>
+  <w15:commentEx w15:paraId="47B09200" w15:done="0"/>
+  <w15:commentEx w15:paraId="60715928" w15:done="0"/>
+  <w15:commentEx w15:paraId="02F30CE7" w15:done="0"/>
+</w15:commentsEx>
+</file>
+
+<file path=word/commentsIds.xml><?xml version="1.0" encoding="utf-8"?>
+<w16cid:commentsIds xmlns:wpc="http://schemas.microsoft.com/office/word/2010/wordprocessingCanvas" xmlns:cx="http://schemas.microsoft.com/office/drawing/2014/chartex" xmlns:cx1="http://schemas.microsoft.com/office/drawing/2015/9/8/chartex" xmlns:cx2="http://schemas.microsoft.com/office/drawing/2015/10/21/chartex" xmlns:cx3="http://schemas.microsoft.com/office/drawing/2016/5/9/chartex" xmlns:cx4="http://schemas.microsoft.com/office/drawing/2016/5/10/chartex" xmlns:cx5="http://schemas.microsoft.com/office/drawing/2016/5/11/chartex" xmlns:cx6="http://schemas.microsoft.com/office/drawing/2016/5/12/chartex" xmlns:cx7="http://schemas.microsoft.com/office/drawing/2016/5/13/chartex" xmlns:cx8="http://schemas.microsoft.com/office/drawing/2016/5/14/chartex" xmlns:mc="http://schemas.openxmlformats.org/markup-compatibility/2006" xmlns:aink="http://schemas.microsoft.com/office/drawing/2016/ink" xmlns:am3d="http://schemas.microsoft.com/office/drawing/2017/model3d" xmlns:o="urn:schemas-microsoft-com:office:office" xmlns:r="http://schemas.openxmlformats.org/officeDocument/2006/relationships" xmlns:m="http://schemas.openxmlformats.org/officeDocument/2006/math" xmlns:v="urn:schemas-microsoft-com:vml" xmlns:wp14="http://schemas.microsoft.com/office/word/2010/wordprocessingDrawing" xmlns:wp="http://schemas.openxmlformats.org/drawingml/2006/wordprocessingDrawing" xmlns:w10="urn:schemas-microsoft-com:office:word" xmlns:w="http://schemas.openxmlformats.org/wordprocessingml/2006/main" xmlns:w14="http://schemas.microsoft.com/office/word/2010/wordml" xmlns:w15="http://schemas.microsoft.com/office/word/2012/wordml" xmlns:w16cid="http://schemas.microsoft.com/office/word/2016/wordml/cid" xmlns:w16se="http://schemas.microsoft.com/office/word/2015/wordml/symex" xmlns:wpg="http://schemas.microsoft.com/office/word/2010/wordprocessingGroup" xmlns:wpi="http://schemas.microsoft.com/office/word/2010/wordprocessingInk" xmlns:wne="http://schemas.microsoft.com/office/word/2006/wordml" xmlns:wps="http://schemas.microsoft.com/office/word/2010/wordprocessingShape" mc:Ignorable="w14 w15 w16se w16cid wp14">
+  <w16cid:commentId w16cid:paraId="7A533919" w16cid:durableId="1F097476"/>
+  <w16cid:commentId w16cid:paraId="04517FEE" w16cid:durableId="1F09A7E1"/>
+  <w16cid:commentId w16cid:paraId="43E115C7" w16cid:durableId="1F097477"/>
+  <w16cid:commentId w16cid:paraId="2D0D3F0C" w16cid:durableId="1F097478"/>
+  <w16cid:commentId w16cid:paraId="6518DA39" w16cid:durableId="1F097479"/>
+  <w16cid:commentId w16cid:paraId="70387B56" w16cid:durableId="1F09747A"/>
+  <w16cid:commentId w16cid:paraId="41E07320" w16cid:durableId="1F09747B"/>
+  <w16cid:commentId w16cid:paraId="593C3B16" w16cid:durableId="1F09747C"/>
+  <w16cid:commentId w16cid:paraId="47B09200" w16cid:durableId="1F09747D"/>
+  <w16cid:commentId w16cid:paraId="60715928" w16cid:durableId="1F09747E"/>
+  <w16cid:commentId w16cid:paraId="02F30CE7" w16cid:durableId="1F09747F"/>
+</w16cid:commentsIds>
 </file>
 
 <file path=word/endnotes.xml><?xml version="1.0" encoding="utf-8"?>
@@ -4972,6 +5190,17 @@
     <w:abstractNumId w:val="0"/>
   </w:num>
 </w:numbering>
+</file>
+
+<file path=word/people.xml><?xml version="1.0" encoding="utf-8"?>
+<w15:people xmlns:wpc="http://schemas.microsoft.com/office/word/2010/wordprocessingCanvas" xmlns:cx="http://schemas.microsoft.com/office/drawing/2014/chartex" xmlns:cx1="http://schemas.microsoft.com/office/drawing/2015/9/8/chartex" xmlns:cx2="http://schemas.microsoft.com/office/drawing/2015/10/21/chartex" xmlns:cx3="http://schemas.microsoft.com/office/drawing/2016/5/9/chartex" xmlns:cx4="http://schemas.microsoft.com/office/drawing/2016/5/10/chartex" xmlns:cx5="http://schemas.microsoft.com/office/drawing/2016/5/11/chartex" xmlns:cx6="http://schemas.microsoft.com/office/drawing/2016/5/12/chartex" xmlns:cx7="http://schemas.microsoft.com/office/drawing/2016/5/13/chartex" xmlns:cx8="http://schemas.microsoft.com/office/drawing/2016/5/14/chartex" xmlns:mc="http://schemas.openxmlformats.org/markup-compatibility/2006" xmlns:aink="http://schemas.microsoft.com/office/drawing/2016/ink" xmlns:am3d="http://schemas.microsoft.com/office/drawing/2017/model3d" xmlns:o="urn:schemas-microsoft-com:office:office" xmlns:r="http://schemas.openxmlformats.org/officeDocument/2006/relationships" xmlns:m="http://schemas.openxmlformats.org/officeDocument/2006/math" xmlns:v="urn:schemas-microsoft-com:vml" xmlns:wp14="http://schemas.microsoft.com/office/word/2010/wordprocessingDrawing" xmlns:wp="http://schemas.openxmlformats.org/drawingml/2006/wordprocessingDrawing" xmlns:w10="urn:schemas-microsoft-com:office:word" xmlns:w="http://schemas.openxmlformats.org/wordprocessingml/2006/main" xmlns:w14="http://schemas.microsoft.com/office/word/2010/wordml" xmlns:w15="http://schemas.microsoft.com/office/word/2012/wordml" xmlns:w16cid="http://schemas.microsoft.com/office/word/2016/wordml/cid" xmlns:w16se="http://schemas.microsoft.com/office/word/2015/wordml/symex" xmlns:wpg="http://schemas.microsoft.com/office/word/2010/wordprocessingGroup" xmlns:wpi="http://schemas.microsoft.com/office/word/2010/wordprocessingInk" xmlns:wne="http://schemas.microsoft.com/office/word/2006/wordml" xmlns:wps="http://schemas.microsoft.com/office/word/2010/wordprocessingShape" mc:Ignorable="w14 w15 w16se w16cid wp14">
+  <w15:person w15:author="James Barker">
+    <w15:presenceInfo w15:providerId="AD" w15:userId="S-1-5-21-1892611463-1087855060-2394313096-12694"/>
+  </w15:person>
+  <w15:person w15:author="Juarez Rosales, Edwin">
+    <w15:presenceInfo w15:providerId="Windows Live" w15:userId="7bee736a-e14a-466e-9c19-5288d51bd7e5"/>
+  </w15:person>
+</w15:people>
 </file>
 
 <file path=word/styles.xml><?xml version="1.0" encoding="utf-8"?>
@@ -5097,7 +5326,6 @@
     <w:lsdException w:name="HTML Sample" w:semiHidden="1" w:unhideWhenUsed="1"/>
     <w:lsdException w:name="HTML Typewriter" w:semiHidden="1" w:unhideWhenUsed="1"/>
     <w:lsdException w:name="HTML Variable" w:semiHidden="1" w:unhideWhenUsed="1"/>
-    <w:lsdException w:name="Normal Table" w:semiHidden="1" w:unhideWhenUsed="1"/>
     <w:lsdException w:name="annotation subject" w:semiHidden="1" w:unhideWhenUsed="1"/>
     <w:lsdException w:name="No List" w:semiHidden="1" w:unhideWhenUsed="1"/>
     <w:lsdException w:name="Outline List 1" w:semiHidden="1" w:unhideWhenUsed="1"/>
@@ -5141,12 +5369,10 @@
     <w:lsdException w:name="Table Elegant" w:semiHidden="1" w:unhideWhenUsed="1"/>
     <w:lsdException w:name="Table Professional" w:semiHidden="1" w:unhideWhenUsed="1"/>
     <w:lsdException w:name="Table Subtle 1" w:semiHidden="1" w:unhideWhenUsed="1"/>
-    <w:lsdException w:name="Table Subtle 2" w:semiHidden="1" w:unhideWhenUsed="1"/>
     <w:lsdException w:name="Table Web 1" w:semiHidden="1" w:unhideWhenUsed="1"/>
     <w:lsdException w:name="Table Web 2" w:semiHidden="1" w:unhideWhenUsed="1"/>
-    <w:lsdException w:name="Table Web 3" w:semiHidden="1" w:unhideWhenUsed="1"/>
     <w:lsdException w:name="Balloon Text" w:semiHidden="1" w:unhideWhenUsed="1"/>
-    <w:lsdException w:name="Table Grid" w:semiHidden="1" w:uiPriority="39" w:unhideWhenUsed="1"/>
+    <w:lsdException w:name="Table Grid" w:uiPriority="39"/>
     <w:lsdException w:name="Table Theme" w:semiHidden="1" w:unhideWhenUsed="1"/>
     <w:lsdException w:name="Placeholder Text" w:semiHidden="1"/>
     <w:lsdException w:name="No Spacing" w:uiPriority="1" w:qFormat="1"/>
@@ -5830,6 +6056,18 @@
       <w:shd w:val="clear" w:color="auto" w:fill="E6E6E6"/>
     </w:rPr>
   </w:style>
+  <w:style w:type="character" w:styleId="FollowedHyperlink">
+    <w:name w:val="FollowedHyperlink"/>
+    <w:basedOn w:val="DefaultParagraphFont"/>
+    <w:uiPriority w:val="99"/>
+    <w:semiHidden/>
+    <w:unhideWhenUsed/>
+    <w:rsid w:val="00D07606"/>
+    <w:rPr>
+      <w:color w:val="954F72" w:themeColor="followedHyperlink"/>
+      <w:u w:val="single"/>
+    </w:rPr>
+  </w:style>
 </w:styles>
 </file>
 
@@ -6133,7 +6371,7 @@
 </file>
 
 <file path=customXml/itemProps1.xml><?xml version="1.0" encoding="utf-8"?>
-<ds:datastoreItem xmlns:ds="http://schemas.openxmlformats.org/officeDocument/2006/customXml" ds:itemID="{5CBFD51F-7280-7746-ADF6-ABEF0D809C16}">
+<ds:datastoreItem xmlns:ds="http://schemas.openxmlformats.org/officeDocument/2006/customXml" ds:itemID="{1B4D1D96-E548-4543-855B-E7E36977E3C9}">
   <ds:schemaRefs>
     <ds:schemaRef ds:uri="http://schemas.openxmlformats.org/officeDocument/2006/bibliography"/>
   </ds:schemaRefs>

</xml_diff>